<commit_message>
add operator + reward
add the operator number in the prod_line class. it is used to tell the available action at a given time. the reward function is in the prod_line class too. it gives 0 or -1 when we forward
</commit_message>
<xml_diff>
--- a/what_I_know.docx
+++ b/what_I_know.docx
@@ -53,6 +53,7 @@
         </w:rPr>
         <w:t xml:space="preserve"> </w:t>
       </w:r>
+      <w:proofErr w:type="spellStart"/>
       <w:r>
         <w:rPr>
           <w:lang w:val="en-US"/>
@@ -63,7 +64,14 @@
         <w:rPr>
           <w:lang w:val="en-US"/>
         </w:rPr>
-        <w:t xml:space="preserve">xM problem of </w:t>
+        <w:t>xM</w:t>
+      </w:r>
+      <w:proofErr w:type="spellEnd"/>
+      <w:r>
+        <w:rPr>
+          <w:lang w:val="en-US"/>
+        </w:rPr>
+        <w:t xml:space="preserve"> problem of </w:t>
       </w:r>
       <w:r>
         <w:rPr>
@@ -84,12 +92,14 @@
           <w:lang w:val="en-US"/>
         </w:rPr>
       </w:pPr>
+      <w:proofErr w:type="gramStart"/>
       <w:r>
         <w:rPr>
           <w:lang w:val="en-US"/>
         </w:rPr>
         <w:t>Requirements :</w:t>
       </w:r>
+      <w:proofErr w:type="gramEnd"/>
     </w:p>
     <w:p>
       <w:pPr>
@@ -106,7 +116,15 @@
         <w:rPr>
           <w:lang w:val="en-US"/>
         </w:rPr>
-        <w:t>Each job has n</w:t>
+        <w:t xml:space="preserve">Each job has </w:t>
+      </w:r>
+      <w:proofErr w:type="spellStart"/>
+      <w:proofErr w:type="gramStart"/>
+      <w:r>
+        <w:rPr>
+          <w:lang w:val="en-US"/>
+        </w:rPr>
+        <w:t>n</w:t>
       </w:r>
       <w:r>
         <w:rPr>
@@ -115,6 +133,7 @@
         </w:rPr>
         <w:t>j</w:t>
       </w:r>
+      <w:proofErr w:type="spellEnd"/>
       <w:r>
         <w:rPr>
           <w:vertAlign w:val="subscript"/>
@@ -128,6 +147,7 @@
         </w:rPr>
         <w:t>operations</w:t>
       </w:r>
+      <w:proofErr w:type="gramEnd"/>
       <w:r>
         <w:rPr>
           <w:vertAlign w:val="subscript"/>
@@ -165,7 +185,14 @@
         <w:rPr>
           <w:lang w:val="en-US"/>
         </w:rPr>
-        <w:t>,…,O</w:t>
+        <w:t>,…,</w:t>
+      </w:r>
+      <w:proofErr w:type="spellStart"/>
+      <w:r>
+        <w:rPr>
+          <w:lang w:val="en-US"/>
+        </w:rPr>
+        <w:t>O</w:t>
       </w:r>
       <w:r>
         <w:rPr>
@@ -174,6 +201,7 @@
         </w:rPr>
         <w:t>j,nj</w:t>
       </w:r>
+      <w:proofErr w:type="spellEnd"/>
       <w:r>
         <w:rPr>
           <w:lang w:val="en-US"/>
@@ -198,7 +226,14 @@
         <w:rPr>
           <w:lang w:val="en-US"/>
         </w:rPr>
-        <w:t>must be started after O</w:t>
+        <w:t xml:space="preserve">must be started after </w:t>
+      </w:r>
+      <w:proofErr w:type="spellStart"/>
+      <w:r>
+        <w:rPr>
+          <w:lang w:val="en-US"/>
+        </w:rPr>
+        <w:t>O</w:t>
       </w:r>
       <w:r>
         <w:rPr>
@@ -212,7 +247,15 @@
           <w:vertAlign w:val="subscript"/>
           <w:lang w:val="en-US"/>
         </w:rPr>
-        <w:t xml:space="preserve">i </w:t>
+        <w:t>i</w:t>
+      </w:r>
+      <w:proofErr w:type="spellEnd"/>
+      <w:r>
+        <w:rPr>
+          <w:vertAlign w:val="subscript"/>
+          <w:lang w:val="en-US"/>
+        </w:rPr>
+        <w:t xml:space="preserve"> </w:t>
       </w:r>
       <w:r>
         <w:rPr>
@@ -236,7 +279,21 @@
         <w:rPr>
           <w:lang w:val="en-US"/>
         </w:rPr>
-        <w:t>Each operation has to be processed by one of machines</w:t>
+        <w:t xml:space="preserve">Each operation </w:t>
+      </w:r>
+      <w:proofErr w:type="gramStart"/>
+      <w:r>
+        <w:rPr>
+          <w:lang w:val="en-US"/>
+        </w:rPr>
+        <w:t>has to</w:t>
+      </w:r>
+      <w:proofErr w:type="gramEnd"/>
+      <w:r>
+        <w:rPr>
+          <w:lang w:val="en-US"/>
+        </w:rPr>
+        <w:t xml:space="preserve"> be processed by one of machines</w:t>
       </w:r>
     </w:p>
     <w:p>
@@ -250,6 +307,7 @@
           <w:lang w:val="en-US"/>
         </w:rPr>
       </w:pPr>
+      <w:proofErr w:type="spellStart"/>
       <w:r>
         <w:rPr>
           <w:lang w:val="en-US"/>
@@ -263,11 +321,20 @@
         </w:rPr>
         <w:t>jik</w:t>
       </w:r>
-      <w:r>
-        <w:rPr>
-          <w:lang w:val="en-US"/>
-        </w:rPr>
-        <w:t xml:space="preserve"> is the processing time of O</w:t>
+      <w:proofErr w:type="spellEnd"/>
+      <w:r>
+        <w:rPr>
+          <w:lang w:val="en-US"/>
+        </w:rPr>
+        <w:t xml:space="preserve"> is the processing time of </w:t>
+      </w:r>
+      <w:proofErr w:type="spellStart"/>
+      <w:proofErr w:type="gramStart"/>
+      <w:r>
+        <w:rPr>
+          <w:lang w:val="en-US"/>
+        </w:rPr>
+        <w:t>O</w:t>
       </w:r>
       <w:r>
         <w:rPr>
@@ -283,6 +350,8 @@
         </w:rPr>
         <w:t>i</w:t>
       </w:r>
+      <w:proofErr w:type="spellEnd"/>
+      <w:proofErr w:type="gramEnd"/>
       <w:r>
         <w:rPr>
           <w:lang w:val="en-US"/>
@@ -301,6 +370,8 @@
           <w:lang w:val="en-US"/>
         </w:rPr>
       </w:pPr>
+      <w:proofErr w:type="spellStart"/>
+      <w:proofErr w:type="gramStart"/>
       <w:r>
         <w:rPr>
           <w:lang w:val="en-US"/>
@@ -314,11 +385,20 @@
         </w:rPr>
         <w:t>j,i</w:t>
       </w:r>
-      <w:r>
-        <w:rPr>
-          <w:lang w:val="en-US"/>
-        </w:rPr>
-        <w:t xml:space="preserve"> is the completion time of O</w:t>
+      <w:proofErr w:type="spellEnd"/>
+      <w:proofErr w:type="gramEnd"/>
+      <w:r>
+        <w:rPr>
+          <w:lang w:val="en-US"/>
+        </w:rPr>
+        <w:t xml:space="preserve"> is the completion time of </w:t>
+      </w:r>
+      <w:proofErr w:type="spellStart"/>
+      <w:r>
+        <w:rPr>
+          <w:lang w:val="en-US"/>
+        </w:rPr>
+        <w:t>O</w:t>
       </w:r>
       <w:r>
         <w:rPr>
@@ -327,6 +407,7 @@
         </w:rPr>
         <w:t>j,i</w:t>
       </w:r>
+      <w:proofErr w:type="spellEnd"/>
     </w:p>
     <w:p>
       <w:pPr>
@@ -423,8 +504,16 @@
         <w:rPr>
           <w:lang w:val="en-US"/>
         </w:rPr>
-        <w:t>Major objective criteria :</w:t>
-      </w:r>
+        <w:t xml:space="preserve">Major objective </w:t>
+      </w:r>
+      <w:proofErr w:type="gramStart"/>
+      <w:r>
+        <w:rPr>
+          <w:lang w:val="en-US"/>
+        </w:rPr>
+        <w:t>criteria :</w:t>
+      </w:r>
+      <w:proofErr w:type="gramEnd"/>
     </w:p>
     <w:p>
       <w:pPr>
@@ -437,12 +526,22 @@
           <w:lang w:val="en-US"/>
         </w:rPr>
       </w:pPr>
-      <w:r>
-        <w:rPr>
-          <w:lang w:val="en-US"/>
-        </w:rPr>
-        <w:t>Makespan :</w:t>
-      </w:r>
+      <w:proofErr w:type="spellStart"/>
+      <w:proofErr w:type="gramStart"/>
+      <w:r>
+        <w:rPr>
+          <w:lang w:val="en-US"/>
+        </w:rPr>
+        <w:t>Makespan</w:t>
+      </w:r>
+      <w:proofErr w:type="spellEnd"/>
+      <w:r>
+        <w:rPr>
+          <w:lang w:val="en-US"/>
+        </w:rPr>
+        <w:t xml:space="preserve"> :</w:t>
+      </w:r>
+      <w:proofErr w:type="gramEnd"/>
       <w:r>
         <w:rPr>
           <w:lang w:val="en-US"/>
@@ -614,13 +713,27 @@
         <w:rPr>
           <w:lang w:val="en-US"/>
         </w:rPr>
-        <w:t>Total workload</w:t>
-      </w:r>
-      <w:r>
-        <w:rPr>
-          <w:lang w:val="en-US"/>
-        </w:rPr>
-        <w:t xml:space="preserve"> : </w:t>
+        <w:t xml:space="preserve">Total </w:t>
+      </w:r>
+      <w:proofErr w:type="gramStart"/>
+      <w:r>
+        <w:rPr>
+          <w:lang w:val="en-US"/>
+        </w:rPr>
+        <w:t>workload</w:t>
+      </w:r>
+      <w:r>
+        <w:rPr>
+          <w:lang w:val="en-US"/>
+        </w:rPr>
+        <w:t xml:space="preserve"> :</w:t>
+      </w:r>
+      <w:proofErr w:type="gramEnd"/>
+      <w:r>
+        <w:rPr>
+          <w:lang w:val="en-US"/>
+        </w:rPr>
+        <w:t xml:space="preserve"> </w:t>
       </w:r>
       <m:oMath>
         <m:sSub>
@@ -815,13 +928,27 @@
         <w:rPr>
           <w:lang w:val="en-US"/>
         </w:rPr>
-        <w:t>Maximum workload</w:t>
-      </w:r>
-      <w:r>
-        <w:rPr>
-          <w:lang w:val="en-US"/>
-        </w:rPr>
-        <w:t xml:space="preserve"> : </w:t>
+        <w:t xml:space="preserve">Maximum </w:t>
+      </w:r>
+      <w:proofErr w:type="gramStart"/>
+      <w:r>
+        <w:rPr>
+          <w:lang w:val="en-US"/>
+        </w:rPr>
+        <w:t>workload</w:t>
+      </w:r>
+      <w:r>
+        <w:rPr>
+          <w:lang w:val="en-US"/>
+        </w:rPr>
+        <w:t xml:space="preserve"> :</w:t>
+      </w:r>
+      <w:proofErr w:type="gramEnd"/>
+      <w:r>
+        <w:rPr>
+          <w:lang w:val="en-US"/>
+        </w:rPr>
+        <w:t xml:space="preserve"> </w:t>
       </w:r>
       <m:oMath>
         <m:sSub>
@@ -1017,8 +1144,16 @@
         <w:rPr>
           <w:lang w:val="en-US"/>
         </w:rPr>
-        <w:t>We could use other type of rewards such as :</w:t>
-      </w:r>
+        <w:t xml:space="preserve">We could use other type of rewards such </w:t>
+      </w:r>
+      <w:proofErr w:type="gramStart"/>
+      <w:r>
+        <w:rPr>
+          <w:lang w:val="en-US"/>
+        </w:rPr>
+        <w:t>as :</w:t>
+      </w:r>
+      <w:proofErr w:type="gramEnd"/>
     </w:p>
     <w:p>
       <w:pPr>
@@ -1228,19 +1363,38 @@
         <w:rPr>
           <w:lang w:val="en-US"/>
         </w:rPr>
-        <w:t>Those criteria can change, we can add the leadtime as well</w:t>
-      </w:r>
-    </w:p>
-    <w:p>
-      <w:pPr>
-        <w:rPr>
-          <w:lang w:val="en-US"/>
-        </w:rPr>
-      </w:pPr>
-    </w:p>
-    <w:p>
-      <w:r>
-        <w:t xml:space="preserve">Implementation exemple : </w:t>
+        <w:t xml:space="preserve">Those criteria can change, we can add the </w:t>
+      </w:r>
+      <w:proofErr w:type="spellStart"/>
+      <w:r>
+        <w:rPr>
+          <w:lang w:val="en-US"/>
+        </w:rPr>
+        <w:t>leadtime</w:t>
+      </w:r>
+      <w:proofErr w:type="spellEnd"/>
+      <w:r>
+        <w:rPr>
+          <w:lang w:val="en-US"/>
+        </w:rPr>
+        <w:t xml:space="preserve"> as well</w:t>
+      </w:r>
+    </w:p>
+    <w:p>
+      <w:pPr>
+        <w:rPr>
+          <w:lang w:val="en-US"/>
+        </w:rPr>
+      </w:pPr>
+    </w:p>
+    <w:p>
+      <w:proofErr w:type="spellStart"/>
+      <w:r>
+        <w:t>Implementation</w:t>
+      </w:r>
+      <w:proofErr w:type="spellEnd"/>
+      <w:r>
+        <w:t xml:space="preserve"> exemple : </w:t>
       </w:r>
       <w:hyperlink r:id="rId5" w:history="1">
         <w:r>
@@ -1258,7 +1412,21 @@
           <w:rPr>
             <w:rStyle w:val="Lienhypertexte"/>
           </w:rPr>
-          <w:t>Modeling Examples — Python-MIP documentation</w:t>
+          <w:t xml:space="preserve">Modeling </w:t>
+        </w:r>
+        <w:proofErr w:type="spellStart"/>
+        <w:r>
+          <w:rPr>
+            <w:rStyle w:val="Lienhypertexte"/>
+          </w:rPr>
+          <w:t>Examples</w:t>
+        </w:r>
+        <w:proofErr w:type="spellEnd"/>
+        <w:r>
+          <w:rPr>
+            <w:rStyle w:val="Lienhypertexte"/>
+          </w:rPr>
+          <w:t xml:space="preserve"> — Python-MIP documentation</w:t>
         </w:r>
       </w:hyperlink>
     </w:p>
@@ -1344,14 +1512,43 @@
       <w:pPr>
         <w:pStyle w:val="Titre1"/>
       </w:pPr>
-      <w:r>
-        <w:t xml:space="preserve">Task decomposition </w:t>
+      <w:proofErr w:type="spellStart"/>
+      <w:r>
+        <w:t>Task</w:t>
+      </w:r>
+      <w:proofErr w:type="spellEnd"/>
+      <w:r>
+        <w:t xml:space="preserve"> </w:t>
+      </w:r>
+      <w:proofErr w:type="spellStart"/>
+      <w:r>
+        <w:t>decomposition</w:t>
+      </w:r>
+      <w:proofErr w:type="spellEnd"/>
+      <w:r>
+        <w:t xml:space="preserve"> </w:t>
       </w:r>
     </w:p>
     <w:p/>
     <w:p>
       <w:r>
-        <w:t>En partant d’un lot X, décomposer le lot en nj operations :</w:t>
+        <w:t xml:space="preserve">En partant d’un lot X, décomposer le lot en </w:t>
+      </w:r>
+      <w:proofErr w:type="spellStart"/>
+      <w:r>
+        <w:t>nj</w:t>
+      </w:r>
+      <w:proofErr w:type="spellEnd"/>
+      <w:r>
+        <w:t xml:space="preserve"> </w:t>
+      </w:r>
+      <w:proofErr w:type="spellStart"/>
+      <w:r>
+        <w:t>operations</w:t>
+      </w:r>
+      <w:proofErr w:type="spellEnd"/>
+      <w:r>
+        <w:t> :</w:t>
       </w:r>
     </w:p>
     <w:p>
@@ -1397,8 +1594,21 @@
       </w:r>
     </w:p>
     <w:p>
-      <w:r>
-        <w:t>Convert into JSON</w:t>
+      <w:proofErr w:type="spellStart"/>
+      <w:r>
+        <w:t>Convert</w:t>
+      </w:r>
+      <w:proofErr w:type="spellEnd"/>
+      <w:r>
+        <w:t xml:space="preserve"> </w:t>
+      </w:r>
+      <w:proofErr w:type="spellStart"/>
+      <w:r>
+        <w:t>into</w:t>
+      </w:r>
+      <w:proofErr w:type="spellEnd"/>
+      <w:r>
+        <w:t xml:space="preserve"> JSON</w:t>
       </w:r>
       <w:r>
         <w:t> :</w:t>
@@ -1464,7 +1674,49 @@
           <w:rPr>
             <w:rStyle w:val="Lienhypertexte"/>
           </w:rPr>
-          <w:t>Microsoft Word - 2020 04 10 - Proceedings - Gesamtdokument - Hd - v12 (uni-hannover.de)</w:t>
+          <w:t xml:space="preserve">Microsoft Word - 2020 04 10 - </w:t>
+        </w:r>
+        <w:proofErr w:type="spellStart"/>
+        <w:r>
+          <w:rPr>
+            <w:rStyle w:val="Lienhypertexte"/>
+          </w:rPr>
+          <w:t>Proceedings</w:t>
+        </w:r>
+        <w:proofErr w:type="spellEnd"/>
+        <w:r>
+          <w:rPr>
+            <w:rStyle w:val="Lienhypertexte"/>
+          </w:rPr>
+          <w:t xml:space="preserve"> - </w:t>
+        </w:r>
+        <w:proofErr w:type="spellStart"/>
+        <w:r>
+          <w:rPr>
+            <w:rStyle w:val="Lienhypertexte"/>
+          </w:rPr>
+          <w:t>Gesamtdokument</w:t>
+        </w:r>
+        <w:proofErr w:type="spellEnd"/>
+        <w:r>
+          <w:rPr>
+            <w:rStyle w:val="Lienhypertexte"/>
+          </w:rPr>
+          <w:t xml:space="preserve"> - </w:t>
+        </w:r>
+        <w:proofErr w:type="spellStart"/>
+        <w:r>
+          <w:rPr>
+            <w:rStyle w:val="Lienhypertexte"/>
+          </w:rPr>
+          <w:t>Hd</w:t>
+        </w:r>
+        <w:proofErr w:type="spellEnd"/>
+        <w:r>
+          <w:rPr>
+            <w:rStyle w:val="Lienhypertexte"/>
+          </w:rPr>
+          <w:t xml:space="preserve"> - v12 (uni-hannover.de)</w:t>
         </w:r>
       </w:hyperlink>
     </w:p>
@@ -1496,7 +1748,23 @@
             <w:rStyle w:val="Lienhypertexte"/>
             <w:lang w:val="en-US"/>
           </w:rPr>
-          <w:t>Learning to Dispatch for Job Shop Scheduling via Deep Reinforcement Learning | Papers With Code</w:t>
+          <w:t xml:space="preserve">Learning to Dispatch for Job Shop Scheduling via Deep Reinforcement Learning | Papers </w:t>
+        </w:r>
+        <w:proofErr w:type="gramStart"/>
+        <w:r>
+          <w:rPr>
+            <w:rStyle w:val="Lienhypertexte"/>
+            <w:lang w:val="en-US"/>
+          </w:rPr>
+          <w:t>With</w:t>
+        </w:r>
+        <w:proofErr w:type="gramEnd"/>
+        <w:r>
+          <w:rPr>
+            <w:rStyle w:val="Lienhypertexte"/>
+            <w:lang w:val="en-US"/>
+          </w:rPr>
+          <w:t xml:space="preserve"> Code</w:t>
         </w:r>
       </w:hyperlink>
     </w:p>
@@ -1528,12 +1796,21 @@
         <w:t xml:space="preserve">ode </w:t>
       </w:r>
       <w:hyperlink r:id="rId13" w:history="1">
+        <w:proofErr w:type="spellStart"/>
         <w:r>
           <w:rPr>
             <w:rStyle w:val="Lienhypertexte"/>
             <w:lang w:val="en-US"/>
           </w:rPr>
-          <w:t>prosysscience/Job-Shop-Scheduling (github.com)</w:t>
+          <w:t>prosysscience</w:t>
+        </w:r>
+        <w:proofErr w:type="spellEnd"/>
+        <w:r>
+          <w:rPr>
+            <w:rStyle w:val="Lienhypertexte"/>
+            <w:lang w:val="en-US"/>
+          </w:rPr>
+          <w:t>/Job-Shop-Scheduling (github.com)</w:t>
         </w:r>
       </w:hyperlink>
     </w:p>
@@ -1618,12 +1895,28 @@
           <w:lang w:val="en-US"/>
         </w:rPr>
       </w:pPr>
-      <w:r>
-        <w:rPr>
-          <w:lang w:val="en-US"/>
-        </w:rPr>
-        <w:t>uestions Bruno :</w:t>
-      </w:r>
+      <w:proofErr w:type="spellStart"/>
+      <w:r>
+        <w:rPr>
+          <w:lang w:val="en-US"/>
+        </w:rPr>
+        <w:t>uestions</w:t>
+      </w:r>
+      <w:proofErr w:type="spellEnd"/>
+      <w:r>
+        <w:rPr>
+          <w:lang w:val="en-US"/>
+        </w:rPr>
+        <w:t xml:space="preserve"> </w:t>
+      </w:r>
+      <w:proofErr w:type="gramStart"/>
+      <w:r>
+        <w:rPr>
+          <w:lang w:val="en-US"/>
+        </w:rPr>
+        <w:t>Bruno :</w:t>
+      </w:r>
+      <w:proofErr w:type="gramEnd"/>
     </w:p>
     <w:p>
       <w:pPr>
@@ -1649,7 +1942,15 @@
         </w:numPr>
       </w:pPr>
       <w:r>
-        <w:t>Tamisage uG, attente libération QC</w:t>
+        <w:t xml:space="preserve">Tamisage </w:t>
+      </w:r>
+      <w:proofErr w:type="spellStart"/>
+      <w:r>
+        <w:t>uG</w:t>
+      </w:r>
+      <w:proofErr w:type="spellEnd"/>
+      <w:r>
+        <w:t>, attente libération QC</w:t>
       </w:r>
     </w:p>
     <w:p>
@@ -1696,8 +1997,13 @@
           <w:numId w:val="7"/>
         </w:numPr>
       </w:pPr>
-      <w:r>
-        <w:t xml:space="preserve">Millieu </w:t>
+      <w:proofErr w:type="spellStart"/>
+      <w:r>
+        <w:t>Millieu</w:t>
+      </w:r>
+      <w:proofErr w:type="spellEnd"/>
+      <w:r>
+        <w:t xml:space="preserve"> </w:t>
       </w:r>
       <w:r>
         <w:sym w:font="Wingdings" w:char="F0E0"/>
@@ -1715,7 +2021,15 @@
         </w:numPr>
       </w:pPr>
       <w:r>
-        <w:t xml:space="preserve">Sortie lyo </w:t>
+        <w:t xml:space="preserve">Sortie </w:t>
+      </w:r>
+      <w:proofErr w:type="spellStart"/>
+      <w:r>
+        <w:t>lyo</w:t>
+      </w:r>
+      <w:proofErr w:type="spellEnd"/>
+      <w:r>
+        <w:t xml:space="preserve"> </w:t>
       </w:r>
       <w:r>
         <w:sym w:font="Wingdings" w:char="F0E0"/>
@@ -1739,8 +2053,21 @@
         </w:numPr>
       </w:pPr>
       <w:r>
-        <w:t>7 semaines entre bouchonnage lyo à irradation</w:t>
-      </w:r>
+        <w:t xml:space="preserve">7 semaines entre bouchonnage </w:t>
+      </w:r>
+      <w:proofErr w:type="spellStart"/>
+      <w:r>
+        <w:t>lyo</w:t>
+      </w:r>
+      <w:proofErr w:type="spellEnd"/>
+      <w:r>
+        <w:t xml:space="preserve"> à </w:t>
+      </w:r>
+      <w:proofErr w:type="spellStart"/>
+      <w:r>
+        <w:t>irradation</w:t>
+      </w:r>
+      <w:proofErr w:type="spellEnd"/>
     </w:p>
     <w:p>
       <w:pPr>
@@ -1769,8 +2096,13 @@
         <w:sym w:font="Wingdings" w:char="F0E0"/>
       </w:r>
       <w:r>
-        <w:t xml:space="preserve"> sans machine, simplement mélanger et utiliser l’homogénisatur</w:t>
-      </w:r>
+        <w:t xml:space="preserve"> sans machine, simplement mélanger et utiliser l’</w:t>
+      </w:r>
+      <w:proofErr w:type="spellStart"/>
+      <w:r>
+        <w:t>homogénisatur</w:t>
+      </w:r>
+      <w:proofErr w:type="spellEnd"/>
     </w:p>
     <w:p>
       <w:pPr>
@@ -1799,7 +2131,17 @@
         </w:numPr>
       </w:pPr>
       <w:r>
-        <w:t>Le temps des étapes, soit une demi journée soit une journée ? vraiment ?</w:t>
+        <w:t xml:space="preserve">Le temps des étapes, soit une </w:t>
+      </w:r>
+      <w:proofErr w:type="spellStart"/>
+      <w:proofErr w:type="gramStart"/>
+      <w:r>
+        <w:t>demi journée</w:t>
+      </w:r>
+      <w:proofErr w:type="spellEnd"/>
+      <w:proofErr w:type="gramEnd"/>
+      <w:r>
+        <w:t xml:space="preserve"> soit une journée ? vraiment ?</w:t>
       </w:r>
     </w:p>
     <w:p>
@@ -1835,7 +2177,15 @@
         </w:numPr>
       </w:pPr>
       <w:r>
-        <w:t xml:space="preserve">Tamisage Ug </w:t>
+        <w:t xml:space="preserve">Tamisage </w:t>
+      </w:r>
+      <w:proofErr w:type="spellStart"/>
+      <w:r>
+        <w:t>Ug</w:t>
+      </w:r>
+      <w:proofErr w:type="spellEnd"/>
+      <w:r>
+        <w:t xml:space="preserve"> </w:t>
       </w:r>
       <w:r>
         <w:sym w:font="Wingdings" w:char="F0E0"/>
@@ -1883,7 +2233,15 @@
         </w:numPr>
       </w:pPr>
       <w:r>
-        <w:t xml:space="preserve">Broyage Ug </w:t>
+        <w:t xml:space="preserve">Broyage </w:t>
+      </w:r>
+      <w:proofErr w:type="spellStart"/>
+      <w:r>
+        <w:t>Ug</w:t>
+      </w:r>
+      <w:proofErr w:type="spellEnd"/>
+      <w:r>
+        <w:t xml:space="preserve"> </w:t>
       </w:r>
       <w:r>
         <w:sym w:font="Wingdings" w:char="F0E0"/>
@@ -1907,7 +2265,17 @@
         <w:sym w:font="Wingdings" w:char="F0E0"/>
       </w:r>
       <w:r>
-        <w:t xml:space="preserve"> ca dépend </w:t>
+        <w:t xml:space="preserve"> </w:t>
+      </w:r>
+      <w:proofErr w:type="spellStart"/>
+      <w:proofErr w:type="gramStart"/>
+      <w:r>
+        <w:t>ca</w:t>
+      </w:r>
+      <w:proofErr w:type="spellEnd"/>
+      <w:proofErr w:type="gramEnd"/>
+      <w:r>
+        <w:t xml:space="preserve"> dépend </w:t>
       </w:r>
     </w:p>
     <w:p>
@@ -1919,7 +2287,15 @@
         </w:numPr>
       </w:pPr>
       <w:r>
-        <w:t xml:space="preserve">Broyage poly et uG </w:t>
+        <w:t xml:space="preserve">Broyage poly et </w:t>
+      </w:r>
+      <w:proofErr w:type="spellStart"/>
+      <w:r>
+        <w:t>uG</w:t>
+      </w:r>
+      <w:proofErr w:type="spellEnd"/>
+      <w:r>
+        <w:t xml:space="preserve"> </w:t>
       </w:r>
       <w:r>
         <w:sym w:font="Wingdings" w:char="F0E0"/>
@@ -1990,15 +2366,25 @@
           <w:numId w:val="7"/>
         </w:numPr>
       </w:pPr>
-      <w:r>
-        <w:t xml:space="preserve">Millieu </w:t>
+      <w:proofErr w:type="spellStart"/>
+      <w:r>
+        <w:t>Millieu</w:t>
+      </w:r>
+      <w:proofErr w:type="spellEnd"/>
+      <w:r>
+        <w:t xml:space="preserve"> </w:t>
       </w:r>
       <w:r>
         <w:sym w:font="Wingdings" w:char="F0E0"/>
       </w:r>
       <w:r>
-        <w:t xml:space="preserve"> 2 perosnnes</w:t>
-      </w:r>
+        <w:t xml:space="preserve"> 2 </w:t>
+      </w:r>
+      <w:proofErr w:type="spellStart"/>
+      <w:r>
+        <w:t>perosnnes</w:t>
+      </w:r>
+      <w:proofErr w:type="spellEnd"/>
     </w:p>
     <w:p>
       <w:pPr>
@@ -2026,8 +2412,47 @@
           <w:numId w:val="7"/>
         </w:numPr>
       </w:pPr>
-      <w:r>
-        <w:t xml:space="preserve">Lyo(perry, mise en sup^spension, débounchonnage et mise en lyo) </w:t>
+      <w:proofErr w:type="spellStart"/>
+      <w:proofErr w:type="gramStart"/>
+      <w:r>
+        <w:t>Lyo</w:t>
+      </w:r>
+      <w:proofErr w:type="spellEnd"/>
+      <w:r>
+        <w:t>(</w:t>
+      </w:r>
+      <w:proofErr w:type="spellStart"/>
+      <w:proofErr w:type="gramEnd"/>
+      <w:r>
+        <w:t>perry</w:t>
+      </w:r>
+      <w:proofErr w:type="spellEnd"/>
+      <w:r>
+        <w:t xml:space="preserve">, mise en </w:t>
+      </w:r>
+      <w:proofErr w:type="spellStart"/>
+      <w:r>
+        <w:t>supspension</w:t>
+      </w:r>
+      <w:proofErr w:type="spellEnd"/>
+      <w:r>
+        <w:t xml:space="preserve">, </w:t>
+      </w:r>
+      <w:proofErr w:type="spellStart"/>
+      <w:r>
+        <w:t>débounchonnage</w:t>
+      </w:r>
+      <w:proofErr w:type="spellEnd"/>
+      <w:r>
+        <w:t xml:space="preserve"> et mise en </w:t>
+      </w:r>
+      <w:proofErr w:type="spellStart"/>
+      <w:r>
+        <w:t>lyo</w:t>
+      </w:r>
+      <w:proofErr w:type="spellEnd"/>
+      <w:r>
+        <w:t xml:space="preserve">) </w:t>
       </w:r>
       <w:r>
         <w:sym w:font="Wingdings" w:char="F0E0"/>
@@ -2045,13 +2470,29 @@
         </w:numPr>
       </w:pPr>
       <w:r>
-        <w:t xml:space="preserve">Déchargement lyo </w:t>
+        <w:t xml:space="preserve">Déchargement </w:t>
+      </w:r>
+      <w:proofErr w:type="spellStart"/>
+      <w:r>
+        <w:t>lyo</w:t>
+      </w:r>
+      <w:proofErr w:type="spellEnd"/>
+      <w:r>
+        <w:t xml:space="preserve"> </w:t>
       </w:r>
       <w:r>
         <w:sym w:font="Wingdings" w:char="F0E0"/>
       </w:r>
       <w:r>
-        <w:t xml:space="preserve"> 1 personne si petit échel et 2 pour une grande</w:t>
+        <w:t xml:space="preserve"> 1 personne si petit </w:t>
+      </w:r>
+      <w:proofErr w:type="spellStart"/>
+      <w:r>
+        <w:t>échel</w:t>
+      </w:r>
+      <w:proofErr w:type="spellEnd"/>
+      <w:r>
+        <w:t xml:space="preserve"> et 2 pour une grande</w:t>
       </w:r>
     </w:p>
     <w:p>
@@ -2087,7 +2528,15 @@
         <w:sym w:font="Wingdings" w:char="F0E0"/>
       </w:r>
       <w:r>
-        <w:t xml:space="preserve"> il faut compter 5 personnes pendant 2 jours pour une grande échelle. Si petit échel 4 personnes pendant une journée</w:t>
+        <w:t xml:space="preserve"> il faut compter 5 personnes pendant 2 jours pour une grande échelle. Si petit </w:t>
+      </w:r>
+      <w:proofErr w:type="spellStart"/>
+      <w:r>
+        <w:t>échel</w:t>
+      </w:r>
+      <w:proofErr w:type="spellEnd"/>
+      <w:r>
+        <w:t xml:space="preserve"> 4 personnes pendant une journée</w:t>
       </w:r>
     </w:p>
     <w:p>
@@ -2105,8 +2554,13 @@
         <w:sym w:font="Wingdings" w:char="F0E0"/>
       </w:r>
       <w:r>
-        <w:t xml:space="preserve"> regarder avec patricia</w:t>
-      </w:r>
+        <w:t xml:space="preserve"> regarder avec </w:t>
+      </w:r>
+      <w:proofErr w:type="spellStart"/>
+      <w:r>
+        <w:t>patricia</w:t>
+      </w:r>
+      <w:proofErr w:type="spellEnd"/>
     </w:p>
     <w:p>
       <w:pPr>
@@ -2131,8 +2585,21 @@
       <w:pPr>
         <w:pStyle w:val="Titre1"/>
       </w:pPr>
-      <w:r>
-        <w:t>Reinforcement learning basic</w:t>
+      <w:proofErr w:type="spellStart"/>
+      <w:r>
+        <w:t>Reinforcement</w:t>
+      </w:r>
+      <w:proofErr w:type="spellEnd"/>
+      <w:r>
+        <w:t xml:space="preserve"> </w:t>
+      </w:r>
+      <w:proofErr w:type="spellStart"/>
+      <w:r>
+        <w:t>learning</w:t>
+      </w:r>
+      <w:proofErr w:type="spellEnd"/>
+      <w:r>
+        <w:t xml:space="preserve"> basic</w:t>
       </w:r>
     </w:p>
     <w:p/>
@@ -2421,7 +2888,21 @@
         <w:rPr>
           <w:lang w:val="en-US"/>
         </w:rPr>
-        <w:t xml:space="preserve">Etat du projet </w:t>
+        <w:t xml:space="preserve">Etat du </w:t>
+      </w:r>
+      <w:proofErr w:type="spellStart"/>
+      <w:r>
+        <w:rPr>
+          <w:lang w:val="en-US"/>
+        </w:rPr>
+        <w:t>projet</w:t>
+      </w:r>
+      <w:proofErr w:type="spellEnd"/>
+      <w:r>
+        <w:rPr>
+          <w:lang w:val="en-US"/>
+        </w:rPr>
+        <w:t xml:space="preserve"> </w:t>
       </w:r>
     </w:p>
     <w:p>
@@ -2443,7 +2924,23 @@
         <w:t>Le digital tween est capable d</w:t>
       </w:r>
       <w:r>
-        <w:t xml:space="preserve">’ordonnacer des lots aléatoirement. Il est capable de refaire une étape si le temps est échu. Globalement ça foncitionne. </w:t>
+        <w:t>’</w:t>
+      </w:r>
+      <w:proofErr w:type="spellStart"/>
+      <w:r>
+        <w:t>ordonnacer</w:t>
+      </w:r>
+      <w:proofErr w:type="spellEnd"/>
+      <w:r>
+        <w:t xml:space="preserve"> des lots aléatoirement. Il est capable de refaire une étape si le temps est échu. Globalement ça </w:t>
+      </w:r>
+      <w:proofErr w:type="spellStart"/>
+      <w:r>
+        <w:t>foncitionne</w:t>
+      </w:r>
+      <w:proofErr w:type="spellEnd"/>
+      <w:r>
+        <w:t xml:space="preserve">. </w:t>
       </w:r>
     </w:p>
     <w:p>
@@ -2460,8 +2957,29 @@
         </w:numPr>
       </w:pPr>
       <w:r>
-        <w:t>Créer des classes pour plateau_operation, plateau_machine, plateau_personnel</w:t>
-      </w:r>
+        <w:t xml:space="preserve">Créer des classes pour </w:t>
+      </w:r>
+      <w:proofErr w:type="spellStart"/>
+      <w:r>
+        <w:t>plateau_operation</w:t>
+      </w:r>
+      <w:proofErr w:type="spellEnd"/>
+      <w:r>
+        <w:t xml:space="preserve">, </w:t>
+      </w:r>
+      <w:proofErr w:type="spellStart"/>
+      <w:r>
+        <w:t>plateau_machine</w:t>
+      </w:r>
+      <w:proofErr w:type="spellEnd"/>
+      <w:r>
+        <w:t xml:space="preserve">, </w:t>
+      </w:r>
+      <w:proofErr w:type="spellStart"/>
+      <w:r>
+        <w:t>plateau_personnel</w:t>
+      </w:r>
+      <w:proofErr w:type="spellEnd"/>
     </w:p>
     <w:p>
       <w:pPr>
@@ -2472,8 +2990,13 @@
         </w:numPr>
       </w:pPr>
       <w:r>
-        <w:t>Créer la classe plateau_personnel</w:t>
-      </w:r>
+        <w:t xml:space="preserve">Créer la classe </w:t>
+      </w:r>
+      <w:proofErr w:type="spellStart"/>
+      <w:r>
+        <w:t>plateau_personnel</w:t>
+      </w:r>
+      <w:proofErr w:type="spellEnd"/>
     </w:p>
     <w:p>
       <w:pPr>
@@ -2485,7 +3008,31 @@
       </w:pPr>
       <w:r>
         <w:lastRenderedPageBreak/>
-        <w:t>Coder encore plus orienté object, pour l’instant, trop de logique dans le fichier production_line. C’est plus très lisible.</w:t>
+        <w:t xml:space="preserve">Coder encore plus </w:t>
+      </w:r>
+      <w:proofErr w:type="gramStart"/>
+      <w:r>
+        <w:t>orienté</w:t>
+      </w:r>
+      <w:proofErr w:type="gramEnd"/>
+      <w:r>
+        <w:t xml:space="preserve"> </w:t>
+      </w:r>
+      <w:proofErr w:type="spellStart"/>
+      <w:r>
+        <w:t>object</w:t>
+      </w:r>
+      <w:proofErr w:type="spellEnd"/>
+      <w:r>
+        <w:t xml:space="preserve">, pour l’instant, trop de logique dans le fichier </w:t>
+      </w:r>
+      <w:proofErr w:type="spellStart"/>
+      <w:r>
+        <w:t>production_line</w:t>
+      </w:r>
+      <w:proofErr w:type="spellEnd"/>
+      <w:r>
+        <w:t>. C’est plus très lisible.</w:t>
       </w:r>
     </w:p>
     <w:p>
@@ -2497,7 +3044,15 @@
         </w:numPr>
       </w:pPr>
       <w:r>
-        <w:t>Certaines opérations ne peuvent pas vraiment être recommencée. Ajouter une option pour recommencer totalement la production. (pas urgent)</w:t>
+        <w:t>Certaines opérations ne peuvent pas vraiment être recommencée. Ajouter une option pour recommencer totalement la production. (</w:t>
+      </w:r>
+      <w:proofErr w:type="gramStart"/>
+      <w:r>
+        <w:t>pas</w:t>
+      </w:r>
+      <w:proofErr w:type="gramEnd"/>
+      <w:r>
+        <w:t xml:space="preserve"> urgent)</w:t>
       </w:r>
     </w:p>
     <w:p>
@@ -2509,7 +3064,31 @@
         </w:numPr>
       </w:pPr>
       <w:r>
-        <w:t>Ajouter une fonction pour supprimer les jobs du plateaux de jeu tout en gardant le planning. Les jobs contenu dans la liste de job de la classe production_line doivent être garder (historique des lots)</w:t>
+        <w:t xml:space="preserve">Ajouter une fonction pour supprimer les jobs </w:t>
+      </w:r>
+      <w:proofErr w:type="gramStart"/>
+      <w:r>
+        <w:t>du plateaux</w:t>
+      </w:r>
+      <w:proofErr w:type="gramEnd"/>
+      <w:r>
+        <w:t xml:space="preserve"> de jeu tout en gardant le planning. </w:t>
+      </w:r>
+      <w:proofErr w:type="gramStart"/>
+      <w:r>
+        <w:t>Les jobs contenu</w:t>
+      </w:r>
+      <w:proofErr w:type="gramEnd"/>
+      <w:r>
+        <w:t xml:space="preserve"> dans la liste de job de la classe </w:t>
+      </w:r>
+      <w:proofErr w:type="spellStart"/>
+      <w:r>
+        <w:t>production_line</w:t>
+      </w:r>
+      <w:proofErr w:type="spellEnd"/>
+      <w:r>
+        <w:t xml:space="preserve"> doivent être garder (historique des lots)</w:t>
       </w:r>
     </w:p>
     <w:p>
@@ -2521,7 +3100,15 @@
         </w:numPr>
       </w:pPr>
       <w:r>
-        <w:t>Créer un uml du bordel</w:t>
+        <w:t xml:space="preserve">Créer un </w:t>
+      </w:r>
+      <w:proofErr w:type="spellStart"/>
+      <w:r>
+        <w:t>uml</w:t>
+      </w:r>
+      <w:proofErr w:type="spellEnd"/>
+      <w:r>
+        <w:t xml:space="preserve"> du bordel</w:t>
       </w:r>
     </w:p>
     <w:p>
@@ -2533,8 +3120,13 @@
         </w:numPr>
       </w:pPr>
       <w:r>
-        <w:t>Implémenter les kpis</w:t>
-      </w:r>
+        <w:t xml:space="preserve">Implémenter les </w:t>
+      </w:r>
+      <w:proofErr w:type="spellStart"/>
+      <w:r>
+        <w:t>kpis</w:t>
+      </w:r>
+      <w:proofErr w:type="spellEnd"/>
     </w:p>
     <w:p>
       <w:pPr>
@@ -2555,9 +3147,27 @@
           <w:ilvl w:val="0"/>
           <w:numId w:val="8"/>
         </w:numPr>
-      </w:pPr>
-      <w:r>
-        <w:t xml:space="preserve">Ajouter les fonctions avec les employé, qui feront aussi parti du plateau de jeu </w:t>
+        <w:rPr>
+          <w:highlight w:val="green"/>
+        </w:rPr>
+      </w:pPr>
+      <w:r>
+        <w:rPr>
+          <w:highlight w:val="green"/>
+        </w:rPr>
+        <w:t xml:space="preserve">Ajouter les fonctions avec </w:t>
+      </w:r>
+      <w:r>
+        <w:rPr>
+          <w:highlight w:val="green"/>
+        </w:rPr>
+        <w:t>les employés</w:t>
+      </w:r>
+      <w:r>
+        <w:rPr>
+          <w:highlight w:val="green"/>
+        </w:rPr>
+        <w:t xml:space="preserve">, qui feront aussi parti du plateau de jeu </w:t>
       </w:r>
     </w:p>
     <w:p>
@@ -2569,7 +3179,15 @@
         </w:numPr>
       </w:pPr>
       <w:r>
-        <w:t>Ajouter les jours fériés dans le planning, pour les jours férié, ajouté une variable du style (next_jour_ferié_in … jours)</w:t>
+        <w:t>Ajouter les jours fériés dans le planning, pour les jours férié, ajouté une variable du style (</w:t>
+      </w:r>
+      <w:proofErr w:type="spellStart"/>
+      <w:r>
+        <w:t>next_jour_ferié_in</w:t>
+      </w:r>
+      <w:proofErr w:type="spellEnd"/>
+      <w:r>
+        <w:t xml:space="preserve"> … jours)</w:t>
       </w:r>
     </w:p>
     <w:sectPr>

</xml_diff>

<commit_message>
fonctional but very slow
improve the way we stock the data in the database
</commit_message>
<xml_diff>
--- a/what_I_know.docx
+++ b/what_I_know.docx
@@ -119,7 +119,6 @@
         <w:t xml:space="preserve">Each job has </w:t>
       </w:r>
       <w:proofErr w:type="spellStart"/>
-      <w:proofErr w:type="gramStart"/>
       <w:r>
         <w:rPr>
           <w:lang w:val="en-US"/>
@@ -147,7 +146,6 @@
         </w:rPr>
         <w:t>operations</w:t>
       </w:r>
-      <w:proofErr w:type="gramEnd"/>
       <w:r>
         <w:rPr>
           <w:vertAlign w:val="subscript"/>
@@ -279,21 +277,7 @@
         <w:rPr>
           <w:lang w:val="en-US"/>
         </w:rPr>
-        <w:t xml:space="preserve">Each operation </w:t>
-      </w:r>
-      <w:proofErr w:type="gramStart"/>
-      <w:r>
-        <w:rPr>
-          <w:lang w:val="en-US"/>
-        </w:rPr>
-        <w:t>has to</w:t>
-      </w:r>
-      <w:proofErr w:type="gramEnd"/>
-      <w:r>
-        <w:rPr>
-          <w:lang w:val="en-US"/>
-        </w:rPr>
-        <w:t xml:space="preserve"> be processed by one of machines</w:t>
+        <w:t>Each operation has to be processed by one of machines</w:t>
       </w:r>
     </w:p>
     <w:p>
@@ -329,7 +313,6 @@
         <w:t xml:space="preserve"> is the processing time of </w:t>
       </w:r>
       <w:proofErr w:type="spellStart"/>
-      <w:proofErr w:type="gramStart"/>
       <w:r>
         <w:rPr>
           <w:lang w:val="en-US"/>
@@ -351,7 +334,6 @@
         <w:t>i</w:t>
       </w:r>
       <w:proofErr w:type="spellEnd"/>
-      <w:proofErr w:type="gramEnd"/>
       <w:r>
         <w:rPr>
           <w:lang w:val="en-US"/>
@@ -371,7 +353,6 @@
         </w:rPr>
       </w:pPr>
       <w:proofErr w:type="spellStart"/>
-      <w:proofErr w:type="gramStart"/>
       <w:r>
         <w:rPr>
           <w:lang w:val="en-US"/>
@@ -386,7 +367,6 @@
         <w:t>j,i</w:t>
       </w:r>
       <w:proofErr w:type="spellEnd"/>
-      <w:proofErr w:type="gramEnd"/>
       <w:r>
         <w:rPr>
           <w:lang w:val="en-US"/>
@@ -504,16 +484,8 @@
         <w:rPr>
           <w:lang w:val="en-US"/>
         </w:rPr>
-        <w:t xml:space="preserve">Major objective </w:t>
-      </w:r>
-      <w:proofErr w:type="gramStart"/>
-      <w:r>
-        <w:rPr>
-          <w:lang w:val="en-US"/>
-        </w:rPr>
-        <w:t>criteria :</w:t>
-      </w:r>
-      <w:proofErr w:type="gramEnd"/>
+        <w:t>Major objective criteria :</w:t>
+      </w:r>
     </w:p>
     <w:p>
       <w:pPr>
@@ -527,7 +499,6 @@
         </w:rPr>
       </w:pPr>
       <w:proofErr w:type="spellStart"/>
-      <w:proofErr w:type="gramStart"/>
       <w:r>
         <w:rPr>
           <w:lang w:val="en-US"/>
@@ -541,7 +512,6 @@
         </w:rPr>
         <w:t xml:space="preserve"> :</w:t>
       </w:r>
-      <w:proofErr w:type="gramEnd"/>
       <w:r>
         <w:rPr>
           <w:lang w:val="en-US"/>
@@ -713,27 +683,13 @@
         <w:rPr>
           <w:lang w:val="en-US"/>
         </w:rPr>
-        <w:t xml:space="preserve">Total </w:t>
-      </w:r>
-      <w:proofErr w:type="gramStart"/>
-      <w:r>
-        <w:rPr>
-          <w:lang w:val="en-US"/>
-        </w:rPr>
-        <w:t>workload</w:t>
-      </w:r>
-      <w:r>
-        <w:rPr>
-          <w:lang w:val="en-US"/>
-        </w:rPr>
-        <w:t xml:space="preserve"> :</w:t>
-      </w:r>
-      <w:proofErr w:type="gramEnd"/>
-      <w:r>
-        <w:rPr>
-          <w:lang w:val="en-US"/>
-        </w:rPr>
-        <w:t xml:space="preserve"> </w:t>
+        <w:t>Total workload</w:t>
+      </w:r>
+      <w:r>
+        <w:rPr>
+          <w:lang w:val="en-US"/>
+        </w:rPr>
+        <w:t xml:space="preserve"> : </w:t>
       </w:r>
       <m:oMath>
         <m:sSub>
@@ -928,27 +884,13 @@
         <w:rPr>
           <w:lang w:val="en-US"/>
         </w:rPr>
-        <w:t xml:space="preserve">Maximum </w:t>
-      </w:r>
-      <w:proofErr w:type="gramStart"/>
-      <w:r>
-        <w:rPr>
-          <w:lang w:val="en-US"/>
-        </w:rPr>
-        <w:t>workload</w:t>
-      </w:r>
-      <w:r>
-        <w:rPr>
-          <w:lang w:val="en-US"/>
-        </w:rPr>
-        <w:t xml:space="preserve"> :</w:t>
-      </w:r>
-      <w:proofErr w:type="gramEnd"/>
-      <w:r>
-        <w:rPr>
-          <w:lang w:val="en-US"/>
-        </w:rPr>
-        <w:t xml:space="preserve"> </w:t>
+        <w:t>Maximum workload</w:t>
+      </w:r>
+      <w:r>
+        <w:rPr>
+          <w:lang w:val="en-US"/>
+        </w:rPr>
+        <w:t xml:space="preserve"> : </w:t>
       </w:r>
       <m:oMath>
         <m:sSub>
@@ -1144,16 +1086,8 @@
         <w:rPr>
           <w:lang w:val="en-US"/>
         </w:rPr>
-        <w:t xml:space="preserve">We could use other type of rewards such </w:t>
-      </w:r>
-      <w:proofErr w:type="gramStart"/>
-      <w:r>
-        <w:rPr>
-          <w:lang w:val="en-US"/>
-        </w:rPr>
-        <w:t>as :</w:t>
-      </w:r>
-      <w:proofErr w:type="gramEnd"/>
+        <w:t>We could use other type of rewards such as :</w:t>
+      </w:r>
     </w:p>
     <w:p>
       <w:pPr>
@@ -1726,118 +1660,187 @@
           <w:lang w:val="en-US"/>
         </w:rPr>
       </w:pPr>
+      <w:r>
+        <w:fldChar w:fldCharType="begin"/>
+      </w:r>
+      <w:r>
+        <w:rPr>
+          <w:lang w:val="en-US"/>
+        </w:rPr>
+        <w:instrText xml:space="preserve"> HYPERLINK "https://www.ncbi.nlm.nih.gov/pmc/articles/PMC6652087/" </w:instrText>
+      </w:r>
+      <w:r>
+        <w:fldChar w:fldCharType="separate"/>
+      </w:r>
+      <w:r>
+        <w:rPr>
+          <w:rStyle w:val="Lienhypertexte"/>
+          <w:lang w:val="en-US"/>
+        </w:rPr>
+        <w:t>Hybrid Deep Neural Network Scheduler for Job-Shop Problem Based on Convolution Two-Dimensional Transformation (nih.gov)</w:t>
+      </w:r>
+      <w:r>
+        <w:rPr>
+          <w:rStyle w:val="Lienhypertexte"/>
+          <w:lang w:val="en-US"/>
+        </w:rPr>
+        <w:fldChar w:fldCharType="end"/>
+      </w:r>
+    </w:p>
+    <w:p>
+      <w:pPr>
+        <w:rPr>
+          <w:lang w:val="en-US"/>
+        </w:rPr>
+      </w:pPr>
+      <w:r>
+        <w:fldChar w:fldCharType="begin"/>
+      </w:r>
+      <w:r>
+        <w:rPr>
+          <w:lang w:val="en-US"/>
+        </w:rPr>
+        <w:instrText xml:space="preserve"> HYPERLINK "https://paperswithcode.com/paper/learning-to-dispatch-for-job-shop-scheduling" </w:instrText>
+      </w:r>
+      <w:r>
+        <w:fldChar w:fldCharType="separate"/>
+      </w:r>
+      <w:r>
+        <w:rPr>
+          <w:rStyle w:val="Lienhypertexte"/>
+          <w:lang w:val="en-US"/>
+        </w:rPr>
+        <w:t>Learning to Dispatch for Job Shop Scheduling via Deep Reinforcement Learning | Papers With Code</w:t>
+      </w:r>
+      <w:r>
+        <w:rPr>
+          <w:rStyle w:val="Lienhypertexte"/>
+          <w:lang w:val="en-US"/>
+        </w:rPr>
+        <w:fldChar w:fldCharType="end"/>
+      </w:r>
+    </w:p>
+    <w:p>
+      <w:pPr>
+        <w:rPr>
+          <w:lang w:val="en-US"/>
+        </w:rPr>
+      </w:pPr>
+      <w:r>
+        <w:fldChar w:fldCharType="begin"/>
+      </w:r>
+      <w:r>
+        <w:rPr>
+          <w:lang w:val="en-US"/>
+        </w:rPr>
+        <w:instrText xml:space="preserve"> HYPERLINK "https://arxiv.org/pdf/2104.03760.pdf" </w:instrText>
+      </w:r>
+      <w:r>
+        <w:fldChar w:fldCharType="separate"/>
+      </w:r>
+      <w:r>
+        <w:rPr>
+          <w:rStyle w:val="Lienhypertexte"/>
+          <w:lang w:val="en-US"/>
+        </w:rPr>
+        <w:t>2104.03760.pdf (arxiv.org)</w:t>
+      </w:r>
+      <w:r>
+        <w:rPr>
+          <w:rStyle w:val="Lienhypertexte"/>
+          <w:lang w:val="en-US"/>
+        </w:rPr>
+        <w:fldChar w:fldCharType="end"/>
+      </w:r>
+      <w:r>
+        <w:rPr>
+          <w:lang w:val="en-US"/>
+        </w:rPr>
+        <w:t xml:space="preserve"> with c</w:t>
+      </w:r>
+      <w:r>
+        <w:rPr>
+          <w:lang w:val="en-US"/>
+        </w:rPr>
+        <w:t xml:space="preserve">ode </w:t>
+      </w:r>
+      <w:r>
+        <w:fldChar w:fldCharType="begin"/>
+      </w:r>
+      <w:r>
+        <w:rPr>
+          <w:lang w:val="en-US"/>
+        </w:rPr>
+        <w:instrText xml:space="preserve"> HYPERLINK "https://github.com/prosysscience/Job-Shop-Scheduling" </w:instrText>
+      </w:r>
+      <w:r>
+        <w:fldChar w:fldCharType="separate"/>
+      </w:r>
+      <w:proofErr w:type="spellStart"/>
+      <w:r>
+        <w:rPr>
+          <w:rStyle w:val="Lienhypertexte"/>
+          <w:lang w:val="en-US"/>
+        </w:rPr>
+        <w:t>prosysscience</w:t>
+      </w:r>
+      <w:proofErr w:type="spellEnd"/>
+      <w:r>
+        <w:rPr>
+          <w:rStyle w:val="Lienhypertexte"/>
+          <w:lang w:val="en-US"/>
+        </w:rPr>
+        <w:t>/Job-Shop-Scheduling (github.com)</w:t>
+      </w:r>
+      <w:r>
+        <w:rPr>
+          <w:rStyle w:val="Lienhypertexte"/>
+          <w:lang w:val="en-US"/>
+        </w:rPr>
+        <w:fldChar w:fldCharType="end"/>
+      </w:r>
+    </w:p>
+    <w:p>
+      <w:pPr>
+        <w:rPr>
+          <w:rStyle w:val="Lienhypertexte"/>
+          <w:lang w:val="en-US"/>
+        </w:rPr>
+      </w:pPr>
+      <w:r>
+        <w:fldChar w:fldCharType="begin"/>
+      </w:r>
+      <w:r>
+        <w:rPr>
+          <w:lang w:val="en-US"/>
+        </w:rPr>
+        <w:instrText xml:space="preserve"> HYPERLINK "https://ieeexplore.ieee.org/stamp/stamp.jsp?tp=&amp;arnumber=9529186" </w:instrText>
+      </w:r>
+      <w:r>
+        <w:fldChar w:fldCharType="separate"/>
+      </w:r>
+      <w:r>
+        <w:rPr>
+          <w:rStyle w:val="Lienhypertexte"/>
+          <w:lang w:val="en-US"/>
+        </w:rPr>
+        <w:t>IEEE Xplore Full-Text PDF:</w:t>
+      </w:r>
+      <w:r>
+        <w:rPr>
+          <w:rStyle w:val="Lienhypertexte"/>
+          <w:lang w:val="en-US"/>
+        </w:rPr>
+        <w:fldChar w:fldCharType="end"/>
+      </w:r>
+    </w:p>
+    <w:p>
+      <w:pPr>
+        <w:rPr>
+          <w:lang w:val="en-US"/>
+        </w:rPr>
+      </w:pPr>
       <w:hyperlink r:id="rId10" w:history="1">
-        <w:r>
-          <w:rPr>
-            <w:rStyle w:val="Lienhypertexte"/>
-            <w:lang w:val="en-US"/>
-          </w:rPr>
-          <w:t>Hybrid Deep Neural Network Scheduler for Job-Shop Problem Based on Convolution Two-Dimensional Transformation (nih.gov)</w:t>
-        </w:r>
-      </w:hyperlink>
-    </w:p>
-    <w:p>
-      <w:pPr>
-        <w:rPr>
-          <w:lang w:val="en-US"/>
-        </w:rPr>
-      </w:pPr>
-      <w:hyperlink r:id="rId11" w:history="1">
-        <w:r>
-          <w:rPr>
-            <w:rStyle w:val="Lienhypertexte"/>
-            <w:lang w:val="en-US"/>
-          </w:rPr>
-          <w:t xml:space="preserve">Learning to Dispatch for Job Shop Scheduling via Deep Reinforcement Learning | Papers </w:t>
-        </w:r>
-        <w:proofErr w:type="gramStart"/>
-        <w:r>
-          <w:rPr>
-            <w:rStyle w:val="Lienhypertexte"/>
-            <w:lang w:val="en-US"/>
-          </w:rPr>
-          <w:t>With</w:t>
-        </w:r>
-        <w:proofErr w:type="gramEnd"/>
-        <w:r>
-          <w:rPr>
-            <w:rStyle w:val="Lienhypertexte"/>
-            <w:lang w:val="en-US"/>
-          </w:rPr>
-          <w:t xml:space="preserve"> Code</w:t>
-        </w:r>
-      </w:hyperlink>
-    </w:p>
-    <w:p>
-      <w:pPr>
-        <w:rPr>
-          <w:lang w:val="en-US"/>
-        </w:rPr>
-      </w:pPr>
-      <w:hyperlink r:id="rId12" w:history="1">
-        <w:r>
-          <w:rPr>
-            <w:rStyle w:val="Lienhypertexte"/>
-            <w:lang w:val="en-US"/>
-          </w:rPr>
-          <w:t>2104.03760.pdf (arxiv.org)</w:t>
-        </w:r>
-      </w:hyperlink>
-      <w:r>
-        <w:rPr>
-          <w:lang w:val="en-US"/>
-        </w:rPr>
-        <w:t xml:space="preserve"> with c</w:t>
-      </w:r>
-      <w:r>
-        <w:rPr>
-          <w:lang w:val="en-US"/>
-        </w:rPr>
-        <w:t xml:space="preserve">ode </w:t>
-      </w:r>
-      <w:hyperlink r:id="rId13" w:history="1">
-        <w:proofErr w:type="spellStart"/>
-        <w:r>
-          <w:rPr>
-            <w:rStyle w:val="Lienhypertexte"/>
-            <w:lang w:val="en-US"/>
-          </w:rPr>
-          <w:t>prosysscience</w:t>
-        </w:r>
-        <w:proofErr w:type="spellEnd"/>
-        <w:r>
-          <w:rPr>
-            <w:rStyle w:val="Lienhypertexte"/>
-            <w:lang w:val="en-US"/>
-          </w:rPr>
-          <w:t>/Job-Shop-Scheduling (github.com)</w:t>
-        </w:r>
-      </w:hyperlink>
-    </w:p>
-    <w:p>
-      <w:pPr>
-        <w:rPr>
-          <w:rStyle w:val="Lienhypertexte"/>
-          <w:lang w:val="en-US"/>
-        </w:rPr>
-      </w:pPr>
-      <w:hyperlink r:id="rId14" w:history="1">
-        <w:r>
-          <w:rPr>
-            <w:rStyle w:val="Lienhypertexte"/>
-            <w:lang w:val="en-US"/>
-          </w:rPr>
-          <w:t>IEEE Xplore Full-Text PDF:</w:t>
-        </w:r>
-      </w:hyperlink>
-    </w:p>
-    <w:p>
-      <w:pPr>
-        <w:rPr>
-          <w:lang w:val="en-US"/>
-        </w:rPr>
-      </w:pPr>
-      <w:hyperlink r:id="rId15" w:history="1">
         <w:r>
           <w:rPr>
             <w:rStyle w:val="Lienhypertexte"/>
@@ -1907,16 +1910,8 @@
         <w:rPr>
           <w:lang w:val="en-US"/>
         </w:rPr>
-        <w:t xml:space="preserve"> </w:t>
-      </w:r>
-      <w:proofErr w:type="gramStart"/>
-      <w:r>
-        <w:rPr>
-          <w:lang w:val="en-US"/>
-        </w:rPr>
-        <w:t>Bruno :</w:t>
-      </w:r>
-      <w:proofErr w:type="gramEnd"/>
+        <w:t xml:space="preserve"> Bruno :</w:t>
+      </w:r>
     </w:p>
     <w:p>
       <w:pPr>
@@ -2134,12 +2129,10 @@
         <w:t xml:space="preserve">Le temps des étapes, soit une </w:t>
       </w:r>
       <w:proofErr w:type="spellStart"/>
-      <w:proofErr w:type="gramStart"/>
       <w:r>
         <w:t>demi journée</w:t>
       </w:r>
       <w:proofErr w:type="spellEnd"/>
-      <w:proofErr w:type="gramEnd"/>
       <w:r>
         <w:t xml:space="preserve"> soit une journée ? vraiment ?</w:t>
       </w:r>
@@ -2268,12 +2261,10 @@
         <w:t xml:space="preserve"> </w:t>
       </w:r>
       <w:proofErr w:type="spellStart"/>
-      <w:proofErr w:type="gramStart"/>
       <w:r>
         <w:t>ca</w:t>
       </w:r>
       <w:proofErr w:type="spellEnd"/>
-      <w:proofErr w:type="gramEnd"/>
       <w:r>
         <w:t xml:space="preserve"> dépend </w:t>
       </w:r>
@@ -2413,7 +2404,6 @@
         </w:numPr>
       </w:pPr>
       <w:proofErr w:type="spellStart"/>
-      <w:proofErr w:type="gramStart"/>
       <w:r>
         <w:t>Lyo</w:t>
       </w:r>
@@ -2422,7 +2412,6 @@
         <w:t>(</w:t>
       </w:r>
       <w:proofErr w:type="spellStart"/>
-      <w:proofErr w:type="gramEnd"/>
       <w:r>
         <w:t>perry</w:t>
       </w:r>
@@ -2632,7 +2621,7 @@
                     </pic:cNvPicPr>
                   </pic:nvPicPr>
                   <pic:blipFill>
-                    <a:blip r:embed="rId16">
+                    <a:blip r:embed="rId11">
                       <a:extLst>
                         <a:ext uri="{28A0092B-C50C-407E-A947-70E740481C1C}">
                           <a14:useLocalDpi xmlns:a14="http://schemas.microsoft.com/office/drawing/2010/main" val="0"/>
@@ -2691,7 +2680,7 @@
                     <pic:cNvPicPr/>
                   </pic:nvPicPr>
                   <pic:blipFill>
-                    <a:blip r:embed="rId17"/>
+                    <a:blip r:embed="rId12"/>
                     <a:stretch>
                       <a:fillRect/>
                     </a:stretch>
@@ -2739,7 +2728,7 @@
                     <pic:cNvPicPr/>
                   </pic:nvPicPr>
                   <pic:blipFill>
-                    <a:blip r:embed="rId18"/>
+                    <a:blip r:embed="rId13"/>
                     <a:stretch>
                       <a:fillRect/>
                     </a:stretch>
@@ -2787,7 +2776,7 @@
                     <pic:cNvPicPr/>
                   </pic:nvPicPr>
                   <pic:blipFill>
-                    <a:blip r:embed="rId19"/>
+                    <a:blip r:embed="rId14"/>
                     <a:stretch>
                       <a:fillRect/>
                     </a:stretch>
@@ -2816,379 +2805,495 @@
           <w:lang w:val="en-US"/>
         </w:rPr>
       </w:pPr>
-      <w:hyperlink r:id="rId20" w:history="1">
+      <w:r>
+        <w:fldChar w:fldCharType="begin"/>
+      </w:r>
+      <w:r>
+        <w:rPr>
+          <w:lang w:val="en-US"/>
+        </w:rPr>
+        <w:instrText xml:space="preserve"> HYPERLINK "https://towardsdatascience.com/reinforcement-learning-explained-visually-part-5-deep-q-networks-step-by-step-5a5317197f4b" </w:instrText>
+      </w:r>
+      <w:r>
+        <w:fldChar w:fldCharType="separate"/>
+      </w:r>
+      <w:r>
+        <w:rPr>
+          <w:rStyle w:val="Lienhypertexte"/>
+          <w:lang w:val="en-US"/>
+        </w:rPr>
+        <w:t>Reinforcement Learning Explained Visually (Part 5): Deep Q Networks, step-by-step | by Ketan Doshi | Towards Data Science</w:t>
+      </w:r>
+      <w:r>
+        <w:rPr>
+          <w:rStyle w:val="Lienhypertexte"/>
+          <w:lang w:val="en-US"/>
+        </w:rPr>
+        <w:fldChar w:fldCharType="end"/>
+      </w:r>
+    </w:p>
+    <w:p>
+      <w:pPr>
+        <w:pStyle w:val="Paragraphedeliste"/>
+        <w:rPr>
+          <w:rStyle w:val="Lienhypertexte"/>
+          <w:lang w:val="en-US"/>
+        </w:rPr>
+      </w:pPr>
+    </w:p>
+    <w:p>
+      <w:pPr>
+        <w:pStyle w:val="Paragraphedeliste"/>
+        <w:rPr>
+          <w:lang w:val="en-US"/>
+        </w:rPr>
+      </w:pPr>
+      <w:r>
+        <w:fldChar w:fldCharType="begin"/>
+      </w:r>
+      <w:r>
+        <w:rPr>
+          <w:lang w:val="en-US"/>
+        </w:rPr>
+        <w:instrText xml:space="preserve"> HYPERLINK "https://tensorforce.readthedocs.io/en/latest/index.html" </w:instrText>
+      </w:r>
+      <w:r>
+        <w:fldChar w:fldCharType="separate"/>
+      </w:r>
+      <w:proofErr w:type="spellStart"/>
+      <w:r>
+        <w:rPr>
+          <w:rStyle w:val="Lienhypertexte"/>
+          <w:lang w:val="en-US"/>
+        </w:rPr>
+        <w:t>Tensorforce</w:t>
+      </w:r>
+      <w:proofErr w:type="spellEnd"/>
+      <w:r>
+        <w:rPr>
+          <w:rStyle w:val="Lienhypertexte"/>
+          <w:lang w:val="en-US"/>
+        </w:rPr>
+        <w:t xml:space="preserve">: a TensorFlow library for applied reinforcement learning — </w:t>
+      </w:r>
+      <w:proofErr w:type="spellStart"/>
+      <w:r>
+        <w:rPr>
+          <w:rStyle w:val="Lienhypertexte"/>
+          <w:lang w:val="en-US"/>
+        </w:rPr>
+        <w:t>Tensorforce</w:t>
+      </w:r>
+      <w:proofErr w:type="spellEnd"/>
+      <w:r>
+        <w:rPr>
+          <w:rStyle w:val="Lienhypertexte"/>
+          <w:lang w:val="en-US"/>
+        </w:rPr>
+        <w:t xml:space="preserve"> 0.6.5 documentation</w:t>
+      </w:r>
+      <w:r>
+        <w:rPr>
+          <w:rStyle w:val="Lienhypertexte"/>
+          <w:lang w:val="en-US"/>
+        </w:rPr>
+        <w:fldChar w:fldCharType="end"/>
+      </w:r>
+    </w:p>
+    <w:p>
+      <w:pPr>
+        <w:pStyle w:val="Paragraphedeliste"/>
+        <w:rPr>
+          <w:rStyle w:val="Lienhypertexte"/>
+          <w:lang w:val="en-US"/>
+        </w:rPr>
+      </w:pPr>
+    </w:p>
+    <w:p>
+      <w:pPr>
+        <w:rPr>
+          <w:lang w:val="en-US"/>
+        </w:rPr>
+      </w:pPr>
+    </w:p>
+    <w:p>
+      <w:pPr>
+        <w:pStyle w:val="Titre1"/>
+        <w:rPr>
+          <w:lang w:val="en-US"/>
+        </w:rPr>
+      </w:pPr>
+      <w:r>
+        <w:rPr>
+          <w:lang w:val="en-US"/>
+        </w:rPr>
+        <w:t xml:space="preserve">Digital tweens </w:t>
+      </w:r>
+    </w:p>
+    <w:p>
+      <w:pPr>
+        <w:rPr>
+          <w:lang w:val="en-US"/>
+        </w:rPr>
+      </w:pPr>
+    </w:p>
+    <w:p>
+      <w:pPr>
+        <w:rPr>
+          <w:rStyle w:val="Lienhypertexte"/>
+          <w:lang w:val="en-US"/>
+        </w:rPr>
+      </w:pPr>
+      <w:r>
+        <w:rPr>
+          <w:lang w:val="en-US"/>
+        </w:rPr>
+        <w:t xml:space="preserve">A lire pour le digital tweens : </w:t>
+      </w:r>
+      <w:r>
+        <w:fldChar w:fldCharType="begin"/>
+      </w:r>
+      <w:r>
+        <w:rPr>
+          <w:lang w:val="en-US"/>
+        </w:rPr>
+        <w:instrText xml:space="preserve"> HYPERLINK "https://towardsdatascience.com/production-planning-and-resource-management-of-manufacturing-systems-in-python-5458e9c04183" </w:instrText>
+      </w:r>
+      <w:r>
+        <w:fldChar w:fldCharType="separate"/>
+      </w:r>
+      <w:r>
+        <w:rPr>
+          <w:rStyle w:val="Lienhypertexte"/>
+          <w:lang w:val="en-US"/>
+        </w:rPr>
+        <w:t>Production Planning and Resource Management of Manufacturing Systems in Python | by Will Keefe | Oct, 2021 | Towards Data Science</w:t>
+      </w:r>
+      <w:r>
+        <w:rPr>
+          <w:rStyle w:val="Lienhypertexte"/>
+          <w:lang w:val="en-US"/>
+        </w:rPr>
+        <w:fldChar w:fldCharType="end"/>
+      </w:r>
+    </w:p>
+    <w:p>
+      <w:pPr>
+        <w:pStyle w:val="Titre1"/>
+      </w:pPr>
+      <w:r>
+        <w:t xml:space="preserve">Etat du projet </w:t>
+      </w:r>
+    </w:p>
+    <w:p>
+      <w:pPr>
+        <w:pStyle w:val="Titre2"/>
+      </w:pPr>
+      <w:r>
+        <w:t>04.11.2021</w:t>
+      </w:r>
+    </w:p>
+    <w:p>
+      <w:r>
+        <w:t>Le digital tween est capable d</w:t>
+      </w:r>
+      <w:r>
+        <w:t>’</w:t>
+      </w:r>
+      <w:proofErr w:type="spellStart"/>
+      <w:r>
+        <w:t>ordonnacer</w:t>
+      </w:r>
+      <w:proofErr w:type="spellEnd"/>
+      <w:r>
+        <w:t xml:space="preserve"> des lots aléatoirement. Il est capable de refaire une étape si le temps est échu. Globalement ça </w:t>
+      </w:r>
+      <w:proofErr w:type="spellStart"/>
+      <w:r>
+        <w:t>foncitionne</w:t>
+      </w:r>
+      <w:proofErr w:type="spellEnd"/>
+      <w:r>
+        <w:t xml:space="preserve">. </w:t>
+      </w:r>
+    </w:p>
+    <w:p>
+      <w:r>
+        <w:lastRenderedPageBreak/>
+        <w:t>Point à faire :</w:t>
+      </w:r>
+    </w:p>
+    <w:p>
+      <w:pPr>
+        <w:pStyle w:val="Paragraphedeliste"/>
+        <w:numPr>
+          <w:ilvl w:val="0"/>
+          <w:numId w:val="8"/>
+        </w:numPr>
+      </w:pPr>
+      <w:r>
+        <w:t xml:space="preserve">Créer des classes pour </w:t>
+      </w:r>
+      <w:proofErr w:type="spellStart"/>
+      <w:r>
+        <w:t>plateau_operation</w:t>
+      </w:r>
+      <w:proofErr w:type="spellEnd"/>
+      <w:r>
+        <w:t xml:space="preserve">, </w:t>
+      </w:r>
+      <w:proofErr w:type="spellStart"/>
+      <w:r>
+        <w:t>plateau_machine</w:t>
+      </w:r>
+      <w:proofErr w:type="spellEnd"/>
+      <w:r>
+        <w:t xml:space="preserve">, </w:t>
+      </w:r>
+      <w:proofErr w:type="spellStart"/>
+      <w:r>
+        <w:t>plateau_personnel</w:t>
+      </w:r>
+      <w:proofErr w:type="spellEnd"/>
+    </w:p>
+    <w:p>
+      <w:pPr>
+        <w:pStyle w:val="Paragraphedeliste"/>
+        <w:numPr>
+          <w:ilvl w:val="0"/>
+          <w:numId w:val="8"/>
+        </w:numPr>
+      </w:pPr>
+      <w:r>
+        <w:t xml:space="preserve">Créer la classe </w:t>
+      </w:r>
+      <w:proofErr w:type="spellStart"/>
+      <w:r>
+        <w:t>plateau_personnel</w:t>
+      </w:r>
+      <w:proofErr w:type="spellEnd"/>
+    </w:p>
+    <w:p>
+      <w:pPr>
+        <w:pStyle w:val="Paragraphedeliste"/>
+        <w:numPr>
+          <w:ilvl w:val="0"/>
+          <w:numId w:val="8"/>
+        </w:numPr>
+      </w:pPr>
+      <w:r>
+        <w:t xml:space="preserve">Coder encore plus orienté </w:t>
+      </w:r>
+      <w:proofErr w:type="spellStart"/>
+      <w:r>
+        <w:t>object</w:t>
+      </w:r>
+      <w:proofErr w:type="spellEnd"/>
+      <w:r>
+        <w:t xml:space="preserve">, pour l’instant, trop de logique dans le fichier </w:t>
+      </w:r>
+      <w:proofErr w:type="spellStart"/>
+      <w:r>
+        <w:t>production_line</w:t>
+      </w:r>
+      <w:proofErr w:type="spellEnd"/>
+      <w:r>
+        <w:t>. C’est plus très lisible.</w:t>
+      </w:r>
+    </w:p>
+    <w:p>
+      <w:pPr>
+        <w:pStyle w:val="Paragraphedeliste"/>
+        <w:numPr>
+          <w:ilvl w:val="0"/>
+          <w:numId w:val="8"/>
+        </w:numPr>
+      </w:pPr>
+      <w:r>
+        <w:t>Certaines opérations ne peuvent pas vraiment être recommencée. Ajouter une option pour recommencer totalement la production. (pas urgent)</w:t>
+      </w:r>
+    </w:p>
+    <w:p>
+      <w:pPr>
+        <w:pStyle w:val="Paragraphedeliste"/>
+        <w:numPr>
+          <w:ilvl w:val="0"/>
+          <w:numId w:val="8"/>
+        </w:numPr>
+      </w:pPr>
+      <w:r>
+        <w:t xml:space="preserve">Ajouter une fonction pour supprimer les jobs du plateaux de jeu tout en gardant le planning. Les jobs contenu dans la liste de job de la classe </w:t>
+      </w:r>
+      <w:proofErr w:type="spellStart"/>
+      <w:r>
+        <w:t>production_line</w:t>
+      </w:r>
+      <w:proofErr w:type="spellEnd"/>
+      <w:r>
+        <w:t xml:space="preserve"> doivent être garder (historique des lots)</w:t>
+      </w:r>
+    </w:p>
+    <w:p>
+      <w:pPr>
+        <w:pStyle w:val="Paragraphedeliste"/>
+        <w:numPr>
+          <w:ilvl w:val="0"/>
+          <w:numId w:val="8"/>
+        </w:numPr>
+      </w:pPr>
+      <w:r>
+        <w:t xml:space="preserve">Créer un </w:t>
+      </w:r>
+      <w:proofErr w:type="spellStart"/>
+      <w:r>
+        <w:t>uml</w:t>
+      </w:r>
+      <w:proofErr w:type="spellEnd"/>
+      <w:r>
+        <w:t xml:space="preserve"> du bordel</w:t>
+      </w:r>
+    </w:p>
+    <w:p>
+      <w:pPr>
+        <w:pStyle w:val="Paragraphedeliste"/>
+        <w:numPr>
+          <w:ilvl w:val="0"/>
+          <w:numId w:val="8"/>
+        </w:numPr>
+      </w:pPr>
+      <w:r>
+        <w:t xml:space="preserve">Implémenter les </w:t>
+      </w:r>
+      <w:proofErr w:type="spellStart"/>
+      <w:r>
+        <w:t>kpis</w:t>
+      </w:r>
+      <w:proofErr w:type="spellEnd"/>
+    </w:p>
+    <w:p>
+      <w:pPr>
+        <w:pStyle w:val="Paragraphedeliste"/>
+        <w:numPr>
+          <w:ilvl w:val="0"/>
+          <w:numId w:val="8"/>
+        </w:numPr>
+        <w:rPr>
+          <w:highlight w:val="green"/>
+        </w:rPr>
+      </w:pPr>
+      <w:r>
+        <w:rPr>
+          <w:highlight w:val="green"/>
+        </w:rPr>
+        <w:t>Implémenter une fonction de récompense simple. Récompense négative à essayer</w:t>
+      </w:r>
+      <w:r>
+        <w:rPr>
+          <w:highlight w:val="green"/>
+        </w:rPr>
+        <w:t xml:space="preserve"> </w:t>
+      </w:r>
+      <w:r>
+        <w:rPr>
+          <w:highlight w:val="green"/>
+        </w:rPr>
+        <w:sym w:font="Wingdings" w:char="F0E0"/>
+      </w:r>
+      <w:r>
+        <w:rPr>
+          <w:highlight w:val="green"/>
+        </w:rPr>
+        <w:t xml:space="preserve"> -1 ou 0 pour l’instant</w:t>
+      </w:r>
+    </w:p>
+    <w:p>
+      <w:pPr>
+        <w:pStyle w:val="Paragraphedeliste"/>
+        <w:numPr>
+          <w:ilvl w:val="0"/>
+          <w:numId w:val="8"/>
+        </w:numPr>
+        <w:rPr>
+          <w:highlight w:val="green"/>
+        </w:rPr>
+      </w:pPr>
+      <w:r>
+        <w:rPr>
+          <w:highlight w:val="green"/>
+        </w:rPr>
+        <w:t xml:space="preserve">Ajouter les fonctions avec </w:t>
+      </w:r>
+      <w:r>
+        <w:rPr>
+          <w:highlight w:val="green"/>
+        </w:rPr>
+        <w:t>les employés</w:t>
+      </w:r>
+      <w:r>
+        <w:rPr>
+          <w:highlight w:val="green"/>
+        </w:rPr>
+        <w:t xml:space="preserve">, qui feront aussi parti du plateau de jeu </w:t>
+      </w:r>
+    </w:p>
+    <w:p>
+      <w:pPr>
+        <w:pStyle w:val="Paragraphedeliste"/>
+        <w:numPr>
+          <w:ilvl w:val="0"/>
+          <w:numId w:val="8"/>
+        </w:numPr>
+      </w:pPr>
+      <w:r>
+        <w:t>Ajouter les jours fériés dans le planning, pour les jours férié, ajouté une variable du style (</w:t>
+      </w:r>
+      <w:proofErr w:type="spellStart"/>
+      <w:r>
+        <w:t>next_jour_ferié_in</w:t>
+      </w:r>
+      <w:proofErr w:type="spellEnd"/>
+      <w:r>
+        <w:t xml:space="preserve"> … jours)</w:t>
+      </w:r>
+    </w:p>
+    <w:p>
+      <w:pPr>
+        <w:rPr>
+          <w:lang w:val="en-US"/>
+        </w:rPr>
+      </w:pPr>
+      <w:r>
+        <w:t xml:space="preserve">Actuellement, généré 1000 données avec 14jobs prend 7 minutes 10. </w:t>
+      </w:r>
+      <w:r>
+        <w:rPr>
+          <w:lang w:val="en-US"/>
+        </w:rPr>
+        <w:t>Il faut donc optimiser l’algorithme</w:t>
+      </w:r>
+    </w:p>
+    <w:p>
+      <w:pPr>
+        <w:rPr>
+          <w:lang w:val="en-US"/>
+        </w:rPr>
+      </w:pPr>
+    </w:p>
+    <w:p>
+      <w:pPr>
+        <w:rPr>
+          <w:lang w:val="en-US"/>
+        </w:rPr>
+      </w:pPr>
+      <w:hyperlink r:id="rId15" w:history="1">
         <w:r>
           <w:rPr>
             <w:rStyle w:val="Lienhypertexte"/>
             <w:lang w:val="en-US"/>
           </w:rPr>
-          <w:t>Reinforcement Learning Explained Visually (Part 5): Deep Q Networks, step-by-step | by Ketan Doshi | Towards Data Science</w:t>
+          <w:t>Guide to Reinforcement Learning with Python and TensorFlow (rubikscode.net)</w:t>
         </w:r>
       </w:hyperlink>
-    </w:p>
-    <w:p>
-      <w:pPr>
-        <w:rPr>
-          <w:lang w:val="en-US"/>
-        </w:rPr>
-      </w:pPr>
-    </w:p>
-    <w:p>
-      <w:pPr>
-        <w:pStyle w:val="Titre1"/>
-        <w:rPr>
-          <w:lang w:val="en-US"/>
-        </w:rPr>
-      </w:pPr>
-      <w:r>
-        <w:rPr>
-          <w:lang w:val="en-US"/>
-        </w:rPr>
-        <w:t xml:space="preserve">Digital tweens </w:t>
-      </w:r>
-    </w:p>
-    <w:p>
-      <w:pPr>
-        <w:rPr>
-          <w:lang w:val="en-US"/>
-        </w:rPr>
-      </w:pPr>
-    </w:p>
-    <w:p>
-      <w:pPr>
-        <w:rPr>
-          <w:rStyle w:val="Lienhypertexte"/>
-          <w:lang w:val="en-US"/>
-        </w:rPr>
-      </w:pPr>
-      <w:r>
-        <w:rPr>
-          <w:lang w:val="en-US"/>
-        </w:rPr>
-        <w:t xml:space="preserve">A lire pour le digital tweens : </w:t>
-      </w:r>
-      <w:hyperlink r:id="rId21" w:history="1">
-        <w:r>
-          <w:rPr>
-            <w:rStyle w:val="Lienhypertexte"/>
-            <w:lang w:val="en-US"/>
-          </w:rPr>
-          <w:t>Production Planning and Resource Management of Manufacturing Systems in Python | by Will Keefe | Oct, 2021 | Towards Data Science</w:t>
-        </w:r>
-      </w:hyperlink>
-    </w:p>
-    <w:p>
-      <w:pPr>
-        <w:pStyle w:val="Titre1"/>
-        <w:rPr>
-          <w:lang w:val="en-US"/>
-        </w:rPr>
-      </w:pPr>
-      <w:r>
-        <w:rPr>
-          <w:lang w:val="en-US"/>
-        </w:rPr>
-        <w:t xml:space="preserve">Etat du </w:t>
-      </w:r>
-      <w:proofErr w:type="spellStart"/>
-      <w:r>
-        <w:rPr>
-          <w:lang w:val="en-US"/>
-        </w:rPr>
-        <w:t>projet</w:t>
-      </w:r>
-      <w:proofErr w:type="spellEnd"/>
-      <w:r>
-        <w:rPr>
-          <w:lang w:val="en-US"/>
-        </w:rPr>
-        <w:t xml:space="preserve"> </w:t>
-      </w:r>
-    </w:p>
-    <w:p>
-      <w:pPr>
-        <w:pStyle w:val="Titre2"/>
-        <w:rPr>
-          <w:lang w:val="en-US"/>
-        </w:rPr>
-      </w:pPr>
-      <w:r>
-        <w:rPr>
-          <w:lang w:val="en-US"/>
-        </w:rPr>
-        <w:t>04.11.2021</w:t>
-      </w:r>
-    </w:p>
-    <w:p>
-      <w:r>
-        <w:t>Le digital tween est capable d</w:t>
-      </w:r>
-      <w:r>
-        <w:t>’</w:t>
-      </w:r>
-      <w:proofErr w:type="spellStart"/>
-      <w:r>
-        <w:t>ordonnacer</w:t>
-      </w:r>
-      <w:proofErr w:type="spellEnd"/>
-      <w:r>
-        <w:t xml:space="preserve"> des lots aléatoirement. Il est capable de refaire une étape si le temps est échu. Globalement ça </w:t>
-      </w:r>
-      <w:proofErr w:type="spellStart"/>
-      <w:r>
-        <w:t>foncitionne</w:t>
-      </w:r>
-      <w:proofErr w:type="spellEnd"/>
-      <w:r>
-        <w:t xml:space="preserve">. </w:t>
-      </w:r>
-    </w:p>
-    <w:p>
-      <w:r>
-        <w:t>Point à faire :</w:t>
-      </w:r>
-    </w:p>
-    <w:p>
-      <w:pPr>
-        <w:pStyle w:val="Paragraphedeliste"/>
-        <w:numPr>
-          <w:ilvl w:val="0"/>
-          <w:numId w:val="8"/>
-        </w:numPr>
-      </w:pPr>
-      <w:r>
-        <w:t xml:space="preserve">Créer des classes pour </w:t>
-      </w:r>
-      <w:proofErr w:type="spellStart"/>
-      <w:r>
-        <w:t>plateau_operation</w:t>
-      </w:r>
-      <w:proofErr w:type="spellEnd"/>
-      <w:r>
-        <w:t xml:space="preserve">, </w:t>
-      </w:r>
-      <w:proofErr w:type="spellStart"/>
-      <w:r>
-        <w:t>plateau_machine</w:t>
-      </w:r>
-      <w:proofErr w:type="spellEnd"/>
-      <w:r>
-        <w:t xml:space="preserve">, </w:t>
-      </w:r>
-      <w:proofErr w:type="spellStart"/>
-      <w:r>
-        <w:t>plateau_personnel</w:t>
-      </w:r>
-      <w:proofErr w:type="spellEnd"/>
-    </w:p>
-    <w:p>
-      <w:pPr>
-        <w:pStyle w:val="Paragraphedeliste"/>
-        <w:numPr>
-          <w:ilvl w:val="0"/>
-          <w:numId w:val="8"/>
-        </w:numPr>
-      </w:pPr>
-      <w:r>
-        <w:t xml:space="preserve">Créer la classe </w:t>
-      </w:r>
-      <w:proofErr w:type="spellStart"/>
-      <w:r>
-        <w:t>plateau_personnel</w:t>
-      </w:r>
-      <w:proofErr w:type="spellEnd"/>
-    </w:p>
-    <w:p>
-      <w:pPr>
-        <w:pStyle w:val="Paragraphedeliste"/>
-        <w:numPr>
-          <w:ilvl w:val="0"/>
-          <w:numId w:val="8"/>
-        </w:numPr>
-      </w:pPr>
-      <w:r>
-        <w:lastRenderedPageBreak/>
-        <w:t xml:space="preserve">Coder encore plus </w:t>
-      </w:r>
-      <w:proofErr w:type="gramStart"/>
-      <w:r>
-        <w:t>orienté</w:t>
-      </w:r>
-      <w:proofErr w:type="gramEnd"/>
-      <w:r>
-        <w:t xml:space="preserve"> </w:t>
-      </w:r>
-      <w:proofErr w:type="spellStart"/>
-      <w:r>
-        <w:t>object</w:t>
-      </w:r>
-      <w:proofErr w:type="spellEnd"/>
-      <w:r>
-        <w:t xml:space="preserve">, pour l’instant, trop de logique dans le fichier </w:t>
-      </w:r>
-      <w:proofErr w:type="spellStart"/>
-      <w:r>
-        <w:t>production_line</w:t>
-      </w:r>
-      <w:proofErr w:type="spellEnd"/>
-      <w:r>
-        <w:t>. C’est plus très lisible.</w:t>
-      </w:r>
-    </w:p>
-    <w:p>
-      <w:pPr>
-        <w:pStyle w:val="Paragraphedeliste"/>
-        <w:numPr>
-          <w:ilvl w:val="0"/>
-          <w:numId w:val="8"/>
-        </w:numPr>
-      </w:pPr>
-      <w:r>
-        <w:t>Certaines opérations ne peuvent pas vraiment être recommencée. Ajouter une option pour recommencer totalement la production. (</w:t>
-      </w:r>
-      <w:proofErr w:type="gramStart"/>
-      <w:r>
-        <w:t>pas</w:t>
-      </w:r>
-      <w:proofErr w:type="gramEnd"/>
-      <w:r>
-        <w:t xml:space="preserve"> urgent)</w:t>
-      </w:r>
-    </w:p>
-    <w:p>
-      <w:pPr>
-        <w:pStyle w:val="Paragraphedeliste"/>
-        <w:numPr>
-          <w:ilvl w:val="0"/>
-          <w:numId w:val="8"/>
-        </w:numPr>
-      </w:pPr>
-      <w:r>
-        <w:t xml:space="preserve">Ajouter une fonction pour supprimer les jobs </w:t>
-      </w:r>
-      <w:proofErr w:type="gramStart"/>
-      <w:r>
-        <w:t>du plateaux</w:t>
-      </w:r>
-      <w:proofErr w:type="gramEnd"/>
-      <w:r>
-        <w:t xml:space="preserve"> de jeu tout en gardant le planning. </w:t>
-      </w:r>
-      <w:proofErr w:type="gramStart"/>
-      <w:r>
-        <w:t>Les jobs contenu</w:t>
-      </w:r>
-      <w:proofErr w:type="gramEnd"/>
-      <w:r>
-        <w:t xml:space="preserve"> dans la liste de job de la classe </w:t>
-      </w:r>
-      <w:proofErr w:type="spellStart"/>
-      <w:r>
-        <w:t>production_line</w:t>
-      </w:r>
-      <w:proofErr w:type="spellEnd"/>
-      <w:r>
-        <w:t xml:space="preserve"> doivent être garder (historique des lots)</w:t>
-      </w:r>
-    </w:p>
-    <w:p>
-      <w:pPr>
-        <w:pStyle w:val="Paragraphedeliste"/>
-        <w:numPr>
-          <w:ilvl w:val="0"/>
-          <w:numId w:val="8"/>
-        </w:numPr>
-      </w:pPr>
-      <w:r>
-        <w:t xml:space="preserve">Créer un </w:t>
-      </w:r>
-      <w:proofErr w:type="spellStart"/>
-      <w:r>
-        <w:t>uml</w:t>
-      </w:r>
-      <w:proofErr w:type="spellEnd"/>
-      <w:r>
-        <w:t xml:space="preserve"> du bordel</w:t>
-      </w:r>
-    </w:p>
-    <w:p>
-      <w:pPr>
-        <w:pStyle w:val="Paragraphedeliste"/>
-        <w:numPr>
-          <w:ilvl w:val="0"/>
-          <w:numId w:val="8"/>
-        </w:numPr>
-      </w:pPr>
-      <w:r>
-        <w:t xml:space="preserve">Implémenter les </w:t>
-      </w:r>
-      <w:proofErr w:type="spellStart"/>
-      <w:r>
-        <w:t>kpis</w:t>
-      </w:r>
-      <w:proofErr w:type="spellEnd"/>
-    </w:p>
-    <w:p>
-      <w:pPr>
-        <w:pStyle w:val="Paragraphedeliste"/>
-        <w:numPr>
-          <w:ilvl w:val="0"/>
-          <w:numId w:val="8"/>
-        </w:numPr>
-      </w:pPr>
-      <w:r>
-        <w:t>Implémenter une fonction de récompense simple. Récompense négative à essayer</w:t>
-      </w:r>
-    </w:p>
-    <w:p>
-      <w:pPr>
-        <w:pStyle w:val="Paragraphedeliste"/>
-        <w:numPr>
-          <w:ilvl w:val="0"/>
-          <w:numId w:val="8"/>
-        </w:numPr>
-        <w:rPr>
-          <w:highlight w:val="green"/>
-        </w:rPr>
-      </w:pPr>
-      <w:r>
-        <w:rPr>
-          <w:highlight w:val="green"/>
-        </w:rPr>
-        <w:t xml:space="preserve">Ajouter les fonctions avec </w:t>
-      </w:r>
-      <w:r>
-        <w:rPr>
-          <w:highlight w:val="green"/>
-        </w:rPr>
-        <w:t>les employés</w:t>
-      </w:r>
-      <w:r>
-        <w:rPr>
-          <w:highlight w:val="green"/>
-        </w:rPr>
-        <w:t xml:space="preserve">, qui feront aussi parti du plateau de jeu </w:t>
-      </w:r>
-    </w:p>
-    <w:p>
-      <w:pPr>
-        <w:pStyle w:val="Paragraphedeliste"/>
-        <w:numPr>
-          <w:ilvl w:val="0"/>
-          <w:numId w:val="8"/>
-        </w:numPr>
-      </w:pPr>
-      <w:r>
-        <w:t>Ajouter les jours fériés dans le planning, pour les jours férié, ajouté une variable du style (</w:t>
-      </w:r>
-      <w:proofErr w:type="spellStart"/>
-      <w:r>
-        <w:t>next_jour_ferié_in</w:t>
-      </w:r>
-      <w:proofErr w:type="spellEnd"/>
-      <w:r>
-        <w:t xml:space="preserve"> … jours)</w:t>
-      </w:r>
     </w:p>
     <w:sectPr>
       <w:pgSz w:w="11906" w:h="16838"/>

</xml_diff>

<commit_message>
begin of the RL implementation
</commit_message>
<xml_diff>
--- a/what_I_know.docx
+++ b/what_I_know.docx
@@ -1660,195 +1660,194 @@
           <w:lang w:val="en-US"/>
         </w:rPr>
       </w:pPr>
-      <w:r>
-        <w:fldChar w:fldCharType="begin"/>
-      </w:r>
-      <w:r>
-        <w:rPr>
-          <w:lang w:val="en-US"/>
-        </w:rPr>
-        <w:instrText xml:space="preserve"> HYPERLINK "https://www.ncbi.nlm.nih.gov/pmc/articles/PMC6652087/" </w:instrText>
-      </w:r>
-      <w:r>
-        <w:fldChar w:fldCharType="separate"/>
-      </w:r>
-      <w:r>
-        <w:rPr>
-          <w:rStyle w:val="Lienhypertexte"/>
-          <w:lang w:val="en-US"/>
-        </w:rPr>
-        <w:t>Hybrid Deep Neural Network Scheduler for Job-Shop Problem Based on Convolution Two-Dimensional Transformation (nih.gov)</w:t>
-      </w:r>
-      <w:r>
-        <w:rPr>
-          <w:rStyle w:val="Lienhypertexte"/>
-          <w:lang w:val="en-US"/>
-        </w:rPr>
-        <w:fldChar w:fldCharType="end"/>
-      </w:r>
-    </w:p>
-    <w:p>
-      <w:pPr>
-        <w:rPr>
-          <w:lang w:val="en-US"/>
-        </w:rPr>
-      </w:pPr>
-      <w:r>
-        <w:fldChar w:fldCharType="begin"/>
-      </w:r>
-      <w:r>
-        <w:rPr>
-          <w:lang w:val="en-US"/>
-        </w:rPr>
-        <w:instrText xml:space="preserve"> HYPERLINK "https://paperswithcode.com/paper/learning-to-dispatch-for-job-shop-scheduling" </w:instrText>
-      </w:r>
-      <w:r>
-        <w:fldChar w:fldCharType="separate"/>
-      </w:r>
-      <w:r>
-        <w:rPr>
-          <w:rStyle w:val="Lienhypertexte"/>
-          <w:lang w:val="en-US"/>
-        </w:rPr>
-        <w:t>Learning to Dispatch for Job Shop Scheduling via Deep Reinforcement Learning | Papers With Code</w:t>
-      </w:r>
-      <w:r>
-        <w:rPr>
-          <w:rStyle w:val="Lienhypertexte"/>
-          <w:lang w:val="en-US"/>
-        </w:rPr>
-        <w:fldChar w:fldCharType="end"/>
-      </w:r>
-    </w:p>
-    <w:p>
-      <w:pPr>
-        <w:rPr>
-          <w:lang w:val="en-US"/>
-        </w:rPr>
-      </w:pPr>
-      <w:r>
-        <w:fldChar w:fldCharType="begin"/>
-      </w:r>
-      <w:r>
-        <w:rPr>
-          <w:lang w:val="en-US"/>
-        </w:rPr>
-        <w:instrText xml:space="preserve"> HYPERLINK "https://arxiv.org/pdf/2104.03760.pdf" </w:instrText>
-      </w:r>
-      <w:r>
-        <w:fldChar w:fldCharType="separate"/>
-      </w:r>
-      <w:r>
-        <w:rPr>
-          <w:rStyle w:val="Lienhypertexte"/>
-          <w:lang w:val="en-US"/>
-        </w:rPr>
-        <w:t>2104.03760.pdf (arxiv.org)</w:t>
-      </w:r>
-      <w:r>
-        <w:rPr>
-          <w:rStyle w:val="Lienhypertexte"/>
-          <w:lang w:val="en-US"/>
-        </w:rPr>
-        <w:fldChar w:fldCharType="end"/>
-      </w:r>
-      <w:r>
-        <w:rPr>
-          <w:lang w:val="en-US"/>
-        </w:rPr>
-        <w:t xml:space="preserve"> with c</w:t>
-      </w:r>
-      <w:r>
-        <w:rPr>
-          <w:lang w:val="en-US"/>
-        </w:rPr>
-        <w:t xml:space="preserve">ode </w:t>
-      </w:r>
-      <w:r>
-        <w:fldChar w:fldCharType="begin"/>
-      </w:r>
-      <w:r>
-        <w:rPr>
-          <w:lang w:val="en-US"/>
-        </w:rPr>
-        <w:instrText xml:space="preserve"> HYPERLINK "https://github.com/prosysscience/Job-Shop-Scheduling" </w:instrText>
-      </w:r>
-      <w:r>
-        <w:fldChar w:fldCharType="separate"/>
-      </w:r>
-      <w:proofErr w:type="spellStart"/>
-      <w:r>
-        <w:rPr>
-          <w:rStyle w:val="Lienhypertexte"/>
-          <w:lang w:val="en-US"/>
-        </w:rPr>
-        <w:t>prosysscience</w:t>
-      </w:r>
-      <w:proofErr w:type="spellEnd"/>
-      <w:r>
-        <w:rPr>
-          <w:rStyle w:val="Lienhypertexte"/>
-          <w:lang w:val="en-US"/>
-        </w:rPr>
-        <w:t>/Job-Shop-Scheduling (github.com)</w:t>
-      </w:r>
-      <w:r>
-        <w:rPr>
-          <w:rStyle w:val="Lienhypertexte"/>
-          <w:lang w:val="en-US"/>
-        </w:rPr>
-        <w:fldChar w:fldCharType="end"/>
-      </w:r>
-    </w:p>
-    <w:p>
-      <w:pPr>
-        <w:rPr>
-          <w:rStyle w:val="Lienhypertexte"/>
-          <w:lang w:val="en-US"/>
-        </w:rPr>
-      </w:pPr>
-      <w:r>
-        <w:fldChar w:fldCharType="begin"/>
-      </w:r>
-      <w:r>
-        <w:rPr>
-          <w:lang w:val="en-US"/>
-        </w:rPr>
-        <w:instrText xml:space="preserve"> HYPERLINK "https://ieeexplore.ieee.org/stamp/stamp.jsp?tp=&amp;arnumber=9529186" </w:instrText>
-      </w:r>
-      <w:r>
-        <w:fldChar w:fldCharType="separate"/>
-      </w:r>
-      <w:r>
-        <w:rPr>
-          <w:rStyle w:val="Lienhypertexte"/>
-          <w:lang w:val="en-US"/>
-        </w:rPr>
-        <w:t>IEEE Xplore Full-Text PDF:</w:t>
-      </w:r>
-      <w:r>
-        <w:rPr>
-          <w:rStyle w:val="Lienhypertexte"/>
-          <w:lang w:val="en-US"/>
-        </w:rPr>
-        <w:fldChar w:fldCharType="end"/>
-      </w:r>
-    </w:p>
-    <w:p>
-      <w:pPr>
-        <w:rPr>
-          <w:lang w:val="en-US"/>
-        </w:rPr>
-      </w:pPr>
       <w:hyperlink r:id="rId10" w:history="1">
         <w:r>
           <w:rPr>
             <w:rStyle w:val="Lienhypertexte"/>
             <w:lang w:val="en-US"/>
           </w:rPr>
-          <w:t>Microsoft Word - BQF7FQROFS (iop.org)</w:t>
+          <w:t>Hybrid Deep Neural Network Scheduler for Job-Shop Problem Based on Convolution Two-Dimensional Transformation (nih.gov)</w:t>
         </w:r>
       </w:hyperlink>
+    </w:p>
+    <w:p>
+      <w:pPr>
+        <w:rPr>
+          <w:lang w:val="en-US"/>
+        </w:rPr>
+      </w:pPr>
+      <w:hyperlink r:id="rId11" w:history="1">
+        <w:r>
+          <w:rPr>
+            <w:rStyle w:val="Lienhypertexte"/>
+            <w:lang w:val="en-US"/>
+          </w:rPr>
+          <w:t xml:space="preserve">Learning to Dispatch for Job Shop Scheduling via Deep Reinforcement Learning | Papers </w:t>
+        </w:r>
+        <w:proofErr w:type="gramStart"/>
+        <w:r>
+          <w:rPr>
+            <w:rStyle w:val="Lienhypertexte"/>
+            <w:lang w:val="en-US"/>
+          </w:rPr>
+          <w:t>With</w:t>
+        </w:r>
+        <w:proofErr w:type="gramEnd"/>
+        <w:r>
+          <w:rPr>
+            <w:rStyle w:val="Lienhypertexte"/>
+            <w:lang w:val="en-US"/>
+          </w:rPr>
+          <w:t xml:space="preserve"> Code</w:t>
+        </w:r>
+      </w:hyperlink>
+    </w:p>
+    <w:p>
+      <w:pPr>
+        <w:rPr>
+          <w:lang w:val="en-US"/>
+        </w:rPr>
+      </w:pPr>
+      <w:r>
+        <w:fldChar w:fldCharType="begin"/>
+      </w:r>
+      <w:r>
+        <w:rPr>
+          <w:lang w:val="en-US"/>
+        </w:rPr>
+        <w:instrText xml:space="preserve"> HYPERLINK "https://arxiv.org/pdf/2104.03760.pdf" </w:instrText>
+      </w:r>
+      <w:r>
+        <w:fldChar w:fldCharType="separate"/>
+      </w:r>
+      <w:r>
+        <w:rPr>
+          <w:rStyle w:val="Lienhypertexte"/>
+          <w:lang w:val="en-US"/>
+        </w:rPr>
+        <w:t>2104.03760.pdf (arxiv.org)</w:t>
+      </w:r>
+      <w:r>
+        <w:rPr>
+          <w:rStyle w:val="Lienhypertexte"/>
+          <w:lang w:val="en-US"/>
+        </w:rPr>
+        <w:fldChar w:fldCharType="end"/>
+      </w:r>
+      <w:r>
+        <w:rPr>
+          <w:lang w:val="en-US"/>
+        </w:rPr>
+        <w:t xml:space="preserve"> with c</w:t>
+      </w:r>
+      <w:r>
+        <w:rPr>
+          <w:lang w:val="en-US"/>
+        </w:rPr>
+        <w:t xml:space="preserve">ode </w:t>
+      </w:r>
+      <w:r>
+        <w:fldChar w:fldCharType="begin"/>
+      </w:r>
+      <w:r>
+        <w:rPr>
+          <w:lang w:val="en-US"/>
+        </w:rPr>
+        <w:instrText xml:space="preserve"> HYPERLINK "https://github.com/prosysscience/Job-Shop-Scheduling" </w:instrText>
+      </w:r>
+      <w:r>
+        <w:fldChar w:fldCharType="separate"/>
+      </w:r>
+      <w:proofErr w:type="spellStart"/>
+      <w:r>
+        <w:rPr>
+          <w:rStyle w:val="Lienhypertexte"/>
+          <w:lang w:val="en-US"/>
+        </w:rPr>
+        <w:t>prosysscience</w:t>
+      </w:r>
+      <w:proofErr w:type="spellEnd"/>
+      <w:r>
+        <w:rPr>
+          <w:rStyle w:val="Lienhypertexte"/>
+          <w:lang w:val="en-US"/>
+        </w:rPr>
+        <w:t>/Job-Shop-Scheduling (github.com)</w:t>
+      </w:r>
+      <w:r>
+        <w:rPr>
+          <w:rStyle w:val="Lienhypertexte"/>
+          <w:lang w:val="en-US"/>
+        </w:rPr>
+        <w:fldChar w:fldCharType="end"/>
+      </w:r>
+    </w:p>
+    <w:p>
+      <w:pPr>
+        <w:rPr>
+          <w:rStyle w:val="Lienhypertexte"/>
+          <w:lang w:val="en-US"/>
+        </w:rPr>
+      </w:pPr>
+      <w:r>
+        <w:fldChar w:fldCharType="begin"/>
+      </w:r>
+      <w:r>
+        <w:rPr>
+          <w:lang w:val="en-US"/>
+        </w:rPr>
+        <w:instrText xml:space="preserve"> HYPERLINK "https://ieeexplore.ieee.org/stamp/stamp.jsp?tp=&amp;arnumber=9529186" </w:instrText>
+      </w:r>
+      <w:r>
+        <w:fldChar w:fldCharType="separate"/>
+      </w:r>
+      <w:r>
+        <w:rPr>
+          <w:rStyle w:val="Lienhypertexte"/>
+          <w:lang w:val="en-US"/>
+        </w:rPr>
+        <w:t>IEEE Xplore Full-Text PDF:</w:t>
+      </w:r>
+      <w:r>
+        <w:rPr>
+          <w:rStyle w:val="Lienhypertexte"/>
+          <w:lang w:val="en-US"/>
+        </w:rPr>
+        <w:fldChar w:fldCharType="end"/>
+      </w:r>
+    </w:p>
+    <w:p>
+      <w:pPr>
+        <w:rPr>
+          <w:lang w:val="en-US"/>
+        </w:rPr>
+      </w:pPr>
+      <w:r>
+        <w:fldChar w:fldCharType="begin"/>
+      </w:r>
+      <w:r>
+        <w:rPr>
+          <w:lang w:val="en-US"/>
+        </w:rPr>
+        <w:instrText xml:space="preserve"> HYPERLINK "https://iopscience.iop.org/article/10.1088/1742-6596/1848/1/012029/pdf" </w:instrText>
+      </w:r>
+      <w:r>
+        <w:fldChar w:fldCharType="separate"/>
+      </w:r>
+      <w:r>
+        <w:rPr>
+          <w:rStyle w:val="Lienhypertexte"/>
+          <w:lang w:val="en-US"/>
+        </w:rPr>
+        <w:t>Microsoft Word - BQF7FQROFS (iop.org)</w:t>
+      </w:r>
+      <w:r>
+        <w:rPr>
+          <w:rStyle w:val="Lienhypertexte"/>
+          <w:lang w:val="en-US"/>
+        </w:rPr>
+        <w:fldChar w:fldCharType="end"/>
+      </w:r>
       <w:r>
         <w:rPr>
           <w:lang w:val="en-US"/>
@@ -2621,7 +2620,7 @@
                     </pic:cNvPicPr>
                   </pic:nvPicPr>
                   <pic:blipFill>
-                    <a:blip r:embed="rId11">
+                    <a:blip r:embed="rId12">
                       <a:extLst>
                         <a:ext uri="{28A0092B-C50C-407E-A947-70E740481C1C}">
                           <a14:useLocalDpi xmlns:a14="http://schemas.microsoft.com/office/drawing/2010/main" val="0"/>
@@ -2680,7 +2679,7 @@
                     <pic:cNvPicPr/>
                   </pic:nvPicPr>
                   <pic:blipFill>
-                    <a:blip r:embed="rId12"/>
+                    <a:blip r:embed="rId13"/>
                     <a:stretch>
                       <a:fillRect/>
                     </a:stretch>
@@ -2728,7 +2727,7 @@
                     <pic:cNvPicPr/>
                   </pic:nvPicPr>
                   <pic:blipFill>
-                    <a:blip r:embed="rId13"/>
+                    <a:blip r:embed="rId14"/>
                     <a:stretch>
                       <a:fillRect/>
                     </a:stretch>
@@ -2776,7 +2775,7 @@
                     <pic:cNvPicPr/>
                   </pic:nvPicPr>
                   <pic:blipFill>
-                    <a:blip r:embed="rId14"/>
+                    <a:blip r:embed="rId15"/>
                     <a:stretch>
                       <a:fillRect/>
                     </a:stretch>
@@ -2848,6 +2847,107 @@
           <w:lang w:val="en-US"/>
         </w:rPr>
       </w:pPr>
+      <w:hyperlink r:id="rId16" w:history="1">
+        <w:proofErr w:type="spellStart"/>
+        <w:r>
+          <w:rPr>
+            <w:rStyle w:val="Lienhypertexte"/>
+            <w:lang w:val="en-US"/>
+          </w:rPr>
+          <w:t>Tensorforce</w:t>
+        </w:r>
+        <w:proofErr w:type="spellEnd"/>
+        <w:r>
+          <w:rPr>
+            <w:rStyle w:val="Lienhypertexte"/>
+            <w:lang w:val="en-US"/>
+          </w:rPr>
+          <w:t xml:space="preserve">: </w:t>
+        </w:r>
+        <w:proofErr w:type="gramStart"/>
+        <w:r>
+          <w:rPr>
+            <w:rStyle w:val="Lienhypertexte"/>
+            <w:lang w:val="en-US"/>
+          </w:rPr>
+          <w:t>a</w:t>
+        </w:r>
+        <w:proofErr w:type="gramEnd"/>
+        <w:r>
+          <w:rPr>
+            <w:rStyle w:val="Lienhypertexte"/>
+            <w:lang w:val="en-US"/>
+          </w:rPr>
+          <w:t xml:space="preserve"> TensorFlow library for applied reinforcement learning — </w:t>
+        </w:r>
+        <w:proofErr w:type="spellStart"/>
+        <w:r>
+          <w:rPr>
+            <w:rStyle w:val="Lienhypertexte"/>
+            <w:lang w:val="en-US"/>
+          </w:rPr>
+          <w:t>Tensorforce</w:t>
+        </w:r>
+        <w:proofErr w:type="spellEnd"/>
+        <w:r>
+          <w:rPr>
+            <w:rStyle w:val="Lienhypertexte"/>
+            <w:lang w:val="en-US"/>
+          </w:rPr>
+          <w:t xml:space="preserve"> 0.6.5 documentation</w:t>
+        </w:r>
+      </w:hyperlink>
+    </w:p>
+    <w:p>
+      <w:pPr>
+        <w:pStyle w:val="Paragraphedeliste"/>
+        <w:rPr>
+          <w:rStyle w:val="Lienhypertexte"/>
+          <w:lang w:val="en-US"/>
+        </w:rPr>
+      </w:pPr>
+    </w:p>
+    <w:p>
+      <w:pPr>
+        <w:rPr>
+          <w:lang w:val="en-US"/>
+        </w:rPr>
+      </w:pPr>
+    </w:p>
+    <w:p>
+      <w:pPr>
+        <w:pStyle w:val="Titre1"/>
+        <w:rPr>
+          <w:lang w:val="en-US"/>
+        </w:rPr>
+      </w:pPr>
+      <w:r>
+        <w:rPr>
+          <w:lang w:val="en-US"/>
+        </w:rPr>
+        <w:t xml:space="preserve">Digital tweens </w:t>
+      </w:r>
+    </w:p>
+    <w:p>
+      <w:pPr>
+        <w:rPr>
+          <w:lang w:val="en-US"/>
+        </w:rPr>
+      </w:pPr>
+    </w:p>
+    <w:p>
+      <w:pPr>
+        <w:rPr>
+          <w:rStyle w:val="Lienhypertexte"/>
+          <w:lang w:val="en-US"/>
+        </w:rPr>
+      </w:pPr>
+      <w:r>
+        <w:rPr>
+          <w:lang w:val="en-US"/>
+        </w:rPr>
+        <w:t xml:space="preserve">A lire pour le digital tweens : </w:t>
+      </w:r>
       <w:r>
         <w:fldChar w:fldCharType="begin"/>
       </w:r>
@@ -2855,171 +2955,157 @@
         <w:rPr>
           <w:lang w:val="en-US"/>
         </w:rPr>
-        <w:instrText xml:space="preserve"> HYPERLINK "https://tensorforce.readthedocs.io/en/latest/index.html" </w:instrText>
+        <w:instrText xml:space="preserve"> HYPERLINK "https://towardsdatascience.com/production-planning-and-resource-management-of-manufacturing-systems-in-python-5458e9c04183" </w:instrText>
       </w:r>
       <w:r>
         <w:fldChar w:fldCharType="separate"/>
       </w:r>
-      <w:proofErr w:type="spellStart"/>
       <w:r>
         <w:rPr>
           <w:rStyle w:val="Lienhypertexte"/>
           <w:lang w:val="en-US"/>
         </w:rPr>
-        <w:t>Tensorforce</w:t>
-      </w:r>
-      <w:proofErr w:type="spellEnd"/>
+        <w:t>Production Planning and Resource Management of Manufacturing Systems in Python | by Will Keefe | Oct, 2021 | Towards Data Science</w:t>
+      </w:r>
       <w:r>
         <w:rPr>
           <w:rStyle w:val="Lienhypertexte"/>
           <w:lang w:val="en-US"/>
         </w:rPr>
-        <w:t xml:space="preserve">: a TensorFlow library for applied reinforcement learning — </w:t>
-      </w:r>
-      <w:proofErr w:type="spellStart"/>
-      <w:r>
-        <w:rPr>
-          <w:rStyle w:val="Lienhypertexte"/>
-          <w:lang w:val="en-US"/>
-        </w:rPr>
-        <w:t>Tensorforce</w:t>
-      </w:r>
-      <w:proofErr w:type="spellEnd"/>
-      <w:r>
-        <w:rPr>
-          <w:rStyle w:val="Lienhypertexte"/>
-          <w:lang w:val="en-US"/>
-        </w:rPr>
-        <w:t xml:space="preserve"> 0.6.5 documentation</w:t>
-      </w:r>
-      <w:r>
-        <w:rPr>
-          <w:rStyle w:val="Lienhypertexte"/>
-          <w:lang w:val="en-US"/>
-        </w:rPr>
         <w:fldChar w:fldCharType="end"/>
       </w:r>
     </w:p>
     <w:p>
       <w:pPr>
-        <w:pStyle w:val="Paragraphedeliste"/>
-        <w:rPr>
-          <w:rStyle w:val="Lienhypertexte"/>
-          <w:lang w:val="en-US"/>
-        </w:rPr>
-      </w:pPr>
-    </w:p>
-    <w:p>
-      <w:pPr>
-        <w:rPr>
-          <w:lang w:val="en-US"/>
-        </w:rPr>
-      </w:pPr>
-    </w:p>
-    <w:p>
-      <w:pPr>
         <w:pStyle w:val="Titre1"/>
-        <w:rPr>
-          <w:lang w:val="en-US"/>
-        </w:rPr>
-      </w:pPr>
-      <w:r>
-        <w:rPr>
-          <w:lang w:val="en-US"/>
-        </w:rPr>
-        <w:t xml:space="preserve">Digital tweens </w:t>
-      </w:r>
-    </w:p>
-    <w:p>
-      <w:pPr>
-        <w:rPr>
-          <w:lang w:val="en-US"/>
-        </w:rPr>
-      </w:pPr>
-    </w:p>
-    <w:p>
-      <w:pPr>
-        <w:rPr>
-          <w:rStyle w:val="Lienhypertexte"/>
-          <w:lang w:val="en-US"/>
-        </w:rPr>
-      </w:pPr>
-      <w:r>
-        <w:rPr>
-          <w:lang w:val="en-US"/>
-        </w:rPr>
-        <w:t xml:space="preserve">A lire pour le digital tweens : </w:t>
-      </w:r>
-      <w:r>
-        <w:fldChar w:fldCharType="begin"/>
-      </w:r>
-      <w:r>
-        <w:rPr>
-          <w:lang w:val="en-US"/>
-        </w:rPr>
-        <w:instrText xml:space="preserve"> HYPERLINK "https://towardsdatascience.com/production-planning-and-resource-management-of-manufacturing-systems-in-python-5458e9c04183" </w:instrText>
-      </w:r>
-      <w:r>
-        <w:fldChar w:fldCharType="separate"/>
-      </w:r>
-      <w:r>
-        <w:rPr>
-          <w:rStyle w:val="Lienhypertexte"/>
-          <w:lang w:val="en-US"/>
-        </w:rPr>
-        <w:t>Production Planning and Resource Management of Manufacturing Systems in Python | by Will Keefe | Oct, 2021 | Towards Data Science</w:t>
-      </w:r>
-      <w:r>
-        <w:rPr>
-          <w:rStyle w:val="Lienhypertexte"/>
-          <w:lang w:val="en-US"/>
-        </w:rPr>
-        <w:fldChar w:fldCharType="end"/>
-      </w:r>
+      </w:pPr>
+      <w:r>
+        <w:t xml:space="preserve">Etat du projet </w:t>
+      </w:r>
+    </w:p>
+    <w:p>
+      <w:pPr>
+        <w:pStyle w:val="Titre2"/>
+      </w:pPr>
+      <w:r>
+        <w:t>04.11.2021</w:t>
+      </w:r>
+    </w:p>
+    <w:p>
+      <w:r>
+        <w:t>Le digital tween est capable d</w:t>
+      </w:r>
+      <w:r>
+        <w:t>’</w:t>
+      </w:r>
+      <w:proofErr w:type="spellStart"/>
+      <w:r>
+        <w:t>ordonnacer</w:t>
+      </w:r>
+      <w:proofErr w:type="spellEnd"/>
+      <w:r>
+        <w:t xml:space="preserve"> des lots aléatoirement. Il est capable de refaire une étape si le temps est échu. Globalement ça </w:t>
+      </w:r>
+      <w:proofErr w:type="spellStart"/>
+      <w:r>
+        <w:t>foncitionne</w:t>
+      </w:r>
+      <w:proofErr w:type="spellEnd"/>
+      <w:r>
+        <w:t xml:space="preserve">. </w:t>
+      </w:r>
+    </w:p>
+    <w:p>
+      <w:pPr>
+        <w:rPr>
+          <w:lang w:val="en-US"/>
+        </w:rPr>
+      </w:pPr>
+      <w:r>
+        <w:lastRenderedPageBreak/>
+        <w:t xml:space="preserve">Actuellement, généré 1000 données avec 14jobs </w:t>
+      </w:r>
+      <w:proofErr w:type="gramStart"/>
+      <w:r>
+        <w:t>prend</w:t>
+      </w:r>
+      <w:proofErr w:type="gramEnd"/>
+      <w:r>
+        <w:t xml:space="preserve"> 7 minutes 10. </w:t>
+      </w:r>
+      <w:r>
+        <w:rPr>
+          <w:lang w:val="en-US"/>
+        </w:rPr>
+        <w:t xml:space="preserve">Il faut </w:t>
+      </w:r>
+      <w:proofErr w:type="spellStart"/>
+      <w:r>
+        <w:rPr>
+          <w:lang w:val="en-US"/>
+        </w:rPr>
+        <w:t>donc</w:t>
+      </w:r>
+      <w:proofErr w:type="spellEnd"/>
+      <w:r>
+        <w:rPr>
+          <w:lang w:val="en-US"/>
+        </w:rPr>
+        <w:t xml:space="preserve"> </w:t>
+      </w:r>
+      <w:proofErr w:type="spellStart"/>
+      <w:r>
+        <w:rPr>
+          <w:lang w:val="en-US"/>
+        </w:rPr>
+        <w:t>optimiser</w:t>
+      </w:r>
+      <w:proofErr w:type="spellEnd"/>
+      <w:r>
+        <w:rPr>
+          <w:lang w:val="en-US"/>
+        </w:rPr>
+        <w:t xml:space="preserve"> </w:t>
+      </w:r>
+      <w:proofErr w:type="spellStart"/>
+      <w:r>
+        <w:rPr>
+          <w:lang w:val="en-US"/>
+        </w:rPr>
+        <w:t>l’algorithme</w:t>
+      </w:r>
+      <w:proofErr w:type="spellEnd"/>
+    </w:p>
+    <w:p>
+      <w:pPr>
+        <w:rPr>
+          <w:lang w:val="en-US"/>
+        </w:rPr>
+      </w:pPr>
     </w:p>
     <w:p>
       <w:pPr>
         <w:pStyle w:val="Titre1"/>
-      </w:pPr>
-      <w:r>
-        <w:t xml:space="preserve">Etat du projet </w:t>
-      </w:r>
-    </w:p>
-    <w:p>
-      <w:pPr>
-        <w:pStyle w:val="Titre2"/>
-      </w:pPr>
-      <w:r>
-        <w:t>04.11.2021</w:t>
-      </w:r>
-    </w:p>
-    <w:p>
-      <w:r>
-        <w:t>Le digital tween est capable d</w:t>
-      </w:r>
-      <w:r>
-        <w:t>’</w:t>
-      </w:r>
-      <w:proofErr w:type="spellStart"/>
-      <w:r>
-        <w:t>ordonnacer</w:t>
-      </w:r>
-      <w:proofErr w:type="spellEnd"/>
-      <w:r>
-        <w:t xml:space="preserve"> des lots aléatoirement. Il est capable de refaire une étape si le temps est échu. Globalement ça </w:t>
-      </w:r>
-      <w:proofErr w:type="spellStart"/>
-      <w:r>
-        <w:t>foncitionne</w:t>
-      </w:r>
-      <w:proofErr w:type="spellEnd"/>
-      <w:r>
-        <w:t xml:space="preserve">. </w:t>
-      </w:r>
-    </w:p>
-    <w:p>
-      <w:r>
-        <w:lastRenderedPageBreak/>
+        <w:rPr>
+          <w:lang w:val="en-US"/>
+        </w:rPr>
+      </w:pPr>
+      <w:r>
+        <w:rPr>
+          <w:lang w:val="en-US"/>
+        </w:rPr>
+        <w:t>TODO</w:t>
+      </w:r>
+    </w:p>
+    <w:p>
+      <w:pPr>
+        <w:rPr>
+          <w:lang w:val="en-US"/>
+        </w:rPr>
+      </w:pPr>
+    </w:p>
+    <w:p>
+      <w:r>
         <w:t>Point à faire :</w:t>
       </w:r>
     </w:p>
@@ -3082,7 +3168,15 @@
         </w:numPr>
       </w:pPr>
       <w:r>
-        <w:t xml:space="preserve">Coder encore plus orienté </w:t>
+        <w:t xml:space="preserve">Coder encore plus </w:t>
+      </w:r>
+      <w:proofErr w:type="gramStart"/>
+      <w:r>
+        <w:t>orienté</w:t>
+      </w:r>
+      <w:proofErr w:type="gramEnd"/>
+      <w:r>
+        <w:t xml:space="preserve"> </w:t>
       </w:r>
       <w:proofErr w:type="spellStart"/>
       <w:r>
@@ -3110,7 +3204,15 @@
         </w:numPr>
       </w:pPr>
       <w:r>
-        <w:t>Certaines opérations ne peuvent pas vraiment être recommencée. Ajouter une option pour recommencer totalement la production. (pas urgent)</w:t>
+        <w:t>Certaines opérations ne peuvent pas vraiment être recommencée. Ajouter une option pour recommencer totalement la production. (</w:t>
+      </w:r>
+      <w:proofErr w:type="gramStart"/>
+      <w:r>
+        <w:t>pas</w:t>
+      </w:r>
+      <w:proofErr w:type="gramEnd"/>
+      <w:r>
+        <w:t xml:space="preserve"> urgent)</w:t>
       </w:r>
     </w:p>
     <w:p>
@@ -3122,7 +3224,23 @@
         </w:numPr>
       </w:pPr>
       <w:r>
-        <w:t xml:space="preserve">Ajouter une fonction pour supprimer les jobs du plateaux de jeu tout en gardant le planning. Les jobs contenu dans la liste de job de la classe </w:t>
+        <w:t xml:space="preserve">Ajouter une fonction pour supprimer les jobs </w:t>
+      </w:r>
+      <w:proofErr w:type="gramStart"/>
+      <w:r>
+        <w:t>du plateaux</w:t>
+      </w:r>
+      <w:proofErr w:type="gramEnd"/>
+      <w:r>
+        <w:t xml:space="preserve"> de jeu tout en gardant le planning. </w:t>
+      </w:r>
+      <w:proofErr w:type="gramStart"/>
+      <w:r>
+        <w:t>Les jobs contenu</w:t>
+      </w:r>
+      <w:proofErr w:type="gramEnd"/>
+      <w:r>
+        <w:t xml:space="preserve"> dans la liste de job de la classe </w:t>
       </w:r>
       <w:proofErr w:type="spellStart"/>
       <w:r>
@@ -3221,19 +3339,7 @@
         <w:rPr>
           <w:highlight w:val="green"/>
         </w:rPr>
-        <w:t xml:space="preserve">Ajouter les fonctions avec </w:t>
-      </w:r>
-      <w:r>
-        <w:rPr>
-          <w:highlight w:val="green"/>
-        </w:rPr>
-        <w:t>les employés</w:t>
-      </w:r>
-      <w:r>
-        <w:rPr>
-          <w:highlight w:val="green"/>
-        </w:rPr>
-        <w:t xml:space="preserve">, qui feront aussi parti du plateau de jeu </w:t>
+        <w:t xml:space="preserve">Ajouter les fonctions avec les employés, qui feront aussi parti du plateau de jeu </w:t>
       </w:r>
     </w:p>
     <w:p>
@@ -3256,36 +3362,15 @@
         <w:t xml:space="preserve"> … jours)</w:t>
       </w:r>
     </w:p>
-    <w:p>
-      <w:pPr>
-        <w:rPr>
-          <w:lang w:val="en-US"/>
-        </w:rPr>
-      </w:pPr>
-      <w:r>
-        <w:t xml:space="preserve">Actuellement, généré 1000 données avec 14jobs prend 7 minutes 10. </w:t>
-      </w:r>
-      <w:r>
-        <w:rPr>
-          <w:lang w:val="en-US"/>
-        </w:rPr>
-        <w:t>Il faut donc optimiser l’algorithme</w:t>
-      </w:r>
-    </w:p>
-    <w:p>
-      <w:pPr>
-        <w:rPr>
-          <w:lang w:val="en-US"/>
-        </w:rPr>
-      </w:pPr>
-    </w:p>
-    <w:p>
-      <w:pPr>
-        <w:rPr>
-          <w:lang w:val="en-US"/>
-        </w:rPr>
-      </w:pPr>
-      <w:hyperlink r:id="rId15" w:history="1">
+    <w:p/>
+    <w:p>
+      <w:pPr>
+        <w:rPr>
+          <w:rStyle w:val="Lienhypertexte"/>
+          <w:lang w:val="en-US"/>
+        </w:rPr>
+      </w:pPr>
+      <w:hyperlink r:id="rId17" w:history="1">
         <w:r>
           <w:rPr>
             <w:rStyle w:val="Lienhypertexte"/>
@@ -3293,6 +3378,72 @@
           </w:rPr>
           <w:t>Guide to Reinforcement Learning with Python and TensorFlow (rubikscode.net)</w:t>
         </w:r>
+      </w:hyperlink>
+    </w:p>
+    <w:p>
+      <w:pPr>
+        <w:rPr>
+          <w:rStyle w:val="Lienhypertexte"/>
+        </w:rPr>
+      </w:pPr>
+      <w:hyperlink r:id="rId18" w:history="1">
+        <w:r>
+          <w:rPr>
+            <w:rStyle w:val="Lienhypertexte"/>
+          </w:rPr>
+          <w:t xml:space="preserve">Code </w:t>
+        </w:r>
+        <w:proofErr w:type="spellStart"/>
+        <w:r>
+          <w:rPr>
+            <w:rStyle w:val="Lienhypertexte"/>
+          </w:rPr>
+          <w:t>examples</w:t>
+        </w:r>
+        <w:proofErr w:type="spellEnd"/>
+        <w:r>
+          <w:rPr>
+            <w:rStyle w:val="Lienhypertexte"/>
+          </w:rPr>
+          <w:t xml:space="preserve"> (keras.io)</w:t>
+        </w:r>
+      </w:hyperlink>
+    </w:p>
+    <w:p>
+      <w:pPr>
+        <w:rPr>
+          <w:lang w:val="en-US"/>
+        </w:rPr>
+      </w:pPr>
+      <w:hyperlink r:id="rId19" w:history="1">
+        <w:r>
+          <w:rPr>
+            <w:rStyle w:val="Lienhypertexte"/>
+          </w:rPr>
+          <w:t xml:space="preserve">Python </w:t>
+        </w:r>
+        <w:proofErr w:type="spellStart"/>
+        <w:r>
+          <w:rPr>
+            <w:rStyle w:val="Lienhypertexte"/>
+          </w:rPr>
+          <w:t>Programming</w:t>
+        </w:r>
+        <w:proofErr w:type="spellEnd"/>
+        <w:r>
+          <w:rPr>
+            <w:rStyle w:val="Lienhypertexte"/>
+          </w:rPr>
+          <w:t xml:space="preserve"> </w:t>
+        </w:r>
+        <w:proofErr w:type="spellStart"/>
+        <w:r>
+          <w:rPr>
+            <w:rStyle w:val="Lienhypertexte"/>
+          </w:rPr>
+          <w:t>Tutorials</w:t>
+        </w:r>
+        <w:proofErr w:type="spellEnd"/>
       </w:hyperlink>
     </w:p>
     <w:sectPr>

</xml_diff>

<commit_message>
add 2 new class
</commit_message>
<xml_diff>
--- a/what_I_know.docx
+++ b/what_I_know.docx
@@ -1708,146 +1708,78 @@
           <w:lang w:val="en-US"/>
         </w:rPr>
       </w:pPr>
-      <w:r>
-        <w:fldChar w:fldCharType="begin"/>
-      </w:r>
-      <w:r>
-        <w:rPr>
-          <w:lang w:val="en-US"/>
-        </w:rPr>
-        <w:instrText xml:space="preserve"> HYPERLINK "https://arxiv.org/pdf/2104.03760.pdf" </w:instrText>
-      </w:r>
-      <w:r>
-        <w:fldChar w:fldCharType="separate"/>
-      </w:r>
-      <w:r>
+      <w:hyperlink r:id="rId12" w:history="1">
+        <w:r>
+          <w:rPr>
+            <w:rStyle w:val="Lienhypertexte"/>
+            <w:lang w:val="en-US"/>
+          </w:rPr>
+          <w:t>2104.03760.pdf (arxiv.org)</w:t>
+        </w:r>
+      </w:hyperlink>
+      <w:r>
+        <w:rPr>
+          <w:lang w:val="en-US"/>
+        </w:rPr>
+        <w:t xml:space="preserve"> with c</w:t>
+      </w:r>
+      <w:r>
+        <w:rPr>
+          <w:lang w:val="en-US"/>
+        </w:rPr>
+        <w:t xml:space="preserve">ode </w:t>
+      </w:r>
+      <w:hyperlink r:id="rId13" w:history="1">
+        <w:proofErr w:type="spellStart"/>
+        <w:r>
+          <w:rPr>
+            <w:rStyle w:val="Lienhypertexte"/>
+            <w:lang w:val="en-US"/>
+          </w:rPr>
+          <w:t>prosysscience</w:t>
+        </w:r>
+        <w:proofErr w:type="spellEnd"/>
+        <w:r>
+          <w:rPr>
+            <w:rStyle w:val="Lienhypertexte"/>
+            <w:lang w:val="en-US"/>
+          </w:rPr>
+          <w:t>/Job-Shop-Scheduling (github.com)</w:t>
+        </w:r>
+      </w:hyperlink>
+    </w:p>
+    <w:p>
+      <w:pPr>
         <w:rPr>
           <w:rStyle w:val="Lienhypertexte"/>
           <w:lang w:val="en-US"/>
         </w:rPr>
-        <w:t>2104.03760.pdf (arxiv.org)</w:t>
-      </w:r>
-      <w:r>
-        <w:rPr>
-          <w:rStyle w:val="Lienhypertexte"/>
-          <w:lang w:val="en-US"/>
-        </w:rPr>
-        <w:fldChar w:fldCharType="end"/>
-      </w:r>
-      <w:r>
-        <w:rPr>
-          <w:lang w:val="en-US"/>
-        </w:rPr>
-        <w:t xml:space="preserve"> with c</w:t>
-      </w:r>
-      <w:r>
-        <w:rPr>
-          <w:lang w:val="en-US"/>
-        </w:rPr>
-        <w:t xml:space="preserve">ode </w:t>
-      </w:r>
-      <w:r>
-        <w:fldChar w:fldCharType="begin"/>
-      </w:r>
-      <w:r>
-        <w:rPr>
-          <w:lang w:val="en-US"/>
-        </w:rPr>
-        <w:instrText xml:space="preserve"> HYPERLINK "https://github.com/prosysscience/Job-Shop-Scheduling" </w:instrText>
-      </w:r>
-      <w:r>
-        <w:fldChar w:fldCharType="separate"/>
-      </w:r>
-      <w:proofErr w:type="spellStart"/>
-      <w:r>
-        <w:rPr>
-          <w:rStyle w:val="Lienhypertexte"/>
-          <w:lang w:val="en-US"/>
-        </w:rPr>
-        <w:t>prosysscience</w:t>
-      </w:r>
-      <w:proofErr w:type="spellEnd"/>
-      <w:r>
-        <w:rPr>
-          <w:rStyle w:val="Lienhypertexte"/>
-          <w:lang w:val="en-US"/>
-        </w:rPr>
-        <w:t>/Job-Shop-Scheduling (github.com)</w:t>
-      </w:r>
-      <w:r>
-        <w:rPr>
-          <w:rStyle w:val="Lienhypertexte"/>
-          <w:lang w:val="en-US"/>
-        </w:rPr>
-        <w:fldChar w:fldCharType="end"/>
-      </w:r>
-    </w:p>
-    <w:p>
-      <w:pPr>
-        <w:rPr>
-          <w:rStyle w:val="Lienhypertexte"/>
-          <w:lang w:val="en-US"/>
-        </w:rPr>
-      </w:pPr>
-      <w:r>
-        <w:fldChar w:fldCharType="begin"/>
-      </w:r>
-      <w:r>
-        <w:rPr>
-          <w:lang w:val="en-US"/>
-        </w:rPr>
-        <w:instrText xml:space="preserve"> HYPERLINK "https://ieeexplore.ieee.org/stamp/stamp.jsp?tp=&amp;arnumber=9529186" </w:instrText>
-      </w:r>
-      <w:r>
-        <w:fldChar w:fldCharType="separate"/>
-      </w:r>
-      <w:r>
-        <w:rPr>
-          <w:rStyle w:val="Lienhypertexte"/>
-          <w:lang w:val="en-US"/>
-        </w:rPr>
-        <w:t>IEEE Xplore Full-Text PDF:</w:t>
-      </w:r>
-      <w:r>
-        <w:rPr>
-          <w:rStyle w:val="Lienhypertexte"/>
-          <w:lang w:val="en-US"/>
-        </w:rPr>
-        <w:fldChar w:fldCharType="end"/>
-      </w:r>
-    </w:p>
-    <w:p>
-      <w:pPr>
-        <w:rPr>
-          <w:lang w:val="en-US"/>
-        </w:rPr>
-      </w:pPr>
-      <w:r>
-        <w:fldChar w:fldCharType="begin"/>
-      </w:r>
-      <w:r>
-        <w:rPr>
-          <w:lang w:val="en-US"/>
-        </w:rPr>
-        <w:instrText xml:space="preserve"> HYPERLINK "https://iopscience.iop.org/article/10.1088/1742-6596/1848/1/012029/pdf" </w:instrText>
-      </w:r>
-      <w:r>
-        <w:fldChar w:fldCharType="separate"/>
-      </w:r>
-      <w:r>
-        <w:rPr>
-          <w:rStyle w:val="Lienhypertexte"/>
-          <w:lang w:val="en-US"/>
-        </w:rPr>
-        <w:t>Microsoft Word - BQF7FQROFS (iop.org)</w:t>
-      </w:r>
-      <w:r>
-        <w:rPr>
-          <w:rStyle w:val="Lienhypertexte"/>
-          <w:lang w:val="en-US"/>
-        </w:rPr>
-        <w:fldChar w:fldCharType="end"/>
-      </w:r>
+      </w:pPr>
+      <w:hyperlink r:id="rId14" w:history="1">
+        <w:r>
+          <w:rPr>
+            <w:rStyle w:val="Lienhypertexte"/>
+            <w:lang w:val="en-US"/>
+          </w:rPr>
+          <w:t>IEEE Xplore Full-Text PDF:</w:t>
+        </w:r>
+      </w:hyperlink>
+    </w:p>
+    <w:p>
+      <w:pPr>
+        <w:rPr>
+          <w:lang w:val="en-US"/>
+        </w:rPr>
+      </w:pPr>
+      <w:hyperlink r:id="rId15" w:history="1">
+        <w:r>
+          <w:rPr>
+            <w:rStyle w:val="Lienhypertexte"/>
+            <w:lang w:val="en-US"/>
+          </w:rPr>
+          <w:t>Microsoft Word - BQF7FQROFS (iop.org)</w:t>
+        </w:r>
+      </w:hyperlink>
       <w:r>
         <w:rPr>
           <w:lang w:val="en-US"/>
@@ -2620,7 +2552,7 @@
                     </pic:cNvPicPr>
                   </pic:nvPicPr>
                   <pic:blipFill>
-                    <a:blip r:embed="rId12">
+                    <a:blip r:embed="rId16">
                       <a:extLst>
                         <a:ext uri="{28A0092B-C50C-407E-A947-70E740481C1C}">
                           <a14:useLocalDpi xmlns:a14="http://schemas.microsoft.com/office/drawing/2010/main" val="0"/>
@@ -2679,7 +2611,7 @@
                     <pic:cNvPicPr/>
                   </pic:nvPicPr>
                   <pic:blipFill>
-                    <a:blip r:embed="rId13"/>
+                    <a:blip r:embed="rId17"/>
                     <a:stretch>
                       <a:fillRect/>
                     </a:stretch>
@@ -2727,7 +2659,7 @@
                     <pic:cNvPicPr/>
                   </pic:nvPicPr>
                   <pic:blipFill>
-                    <a:blip r:embed="rId14"/>
+                    <a:blip r:embed="rId18"/>
                     <a:stretch>
                       <a:fillRect/>
                     </a:stretch>
@@ -2775,7 +2707,7 @@
                     <pic:cNvPicPr/>
                   </pic:nvPicPr>
                   <pic:blipFill>
-                    <a:blip r:embed="rId15"/>
+                    <a:blip r:embed="rId19"/>
                     <a:stretch>
                       <a:fillRect/>
                     </a:stretch>
@@ -2804,50 +2736,33 @@
           <w:lang w:val="en-US"/>
         </w:rPr>
       </w:pPr>
-      <w:r>
-        <w:fldChar w:fldCharType="begin"/>
-      </w:r>
-      <w:r>
-        <w:rPr>
-          <w:lang w:val="en-US"/>
-        </w:rPr>
-        <w:instrText xml:space="preserve"> HYPERLINK "https://towardsdatascience.com/reinforcement-learning-explained-visually-part-5-deep-q-networks-step-by-step-5a5317197f4b" </w:instrText>
-      </w:r>
-      <w:r>
-        <w:fldChar w:fldCharType="separate"/>
-      </w:r>
-      <w:r>
+      <w:hyperlink r:id="rId20" w:history="1">
+        <w:r>
+          <w:rPr>
+            <w:rStyle w:val="Lienhypertexte"/>
+            <w:lang w:val="en-US"/>
+          </w:rPr>
+          <w:t>Reinforcement Learning Explained Visually (Part 5): Deep Q Networks, step-by-step | by Ketan Doshi | Towards Data Science</w:t>
+        </w:r>
+      </w:hyperlink>
+    </w:p>
+    <w:p>
+      <w:pPr>
+        <w:pStyle w:val="Paragraphedeliste"/>
         <w:rPr>
           <w:rStyle w:val="Lienhypertexte"/>
           <w:lang w:val="en-US"/>
         </w:rPr>
-        <w:t>Reinforcement Learning Explained Visually (Part 5): Deep Q Networks, step-by-step | by Ketan Doshi | Towards Data Science</w:t>
-      </w:r>
-      <w:r>
-        <w:rPr>
-          <w:rStyle w:val="Lienhypertexte"/>
-          <w:lang w:val="en-US"/>
-        </w:rPr>
-        <w:fldChar w:fldCharType="end"/>
-      </w:r>
-    </w:p>
-    <w:p>
-      <w:pPr>
-        <w:pStyle w:val="Paragraphedeliste"/>
-        <w:rPr>
-          <w:rStyle w:val="Lienhypertexte"/>
-          <w:lang w:val="en-US"/>
-        </w:rPr>
-      </w:pPr>
-    </w:p>
-    <w:p>
-      <w:pPr>
-        <w:pStyle w:val="Paragraphedeliste"/>
-        <w:rPr>
-          <w:lang w:val="en-US"/>
-        </w:rPr>
-      </w:pPr>
-      <w:hyperlink r:id="rId16" w:history="1">
+      </w:pPr>
+    </w:p>
+    <w:p>
+      <w:pPr>
+        <w:pStyle w:val="Paragraphedeliste"/>
+        <w:rPr>
+          <w:lang w:val="en-US"/>
+        </w:rPr>
+      </w:pPr>
+      <w:hyperlink r:id="rId21" w:history="1">
         <w:proofErr w:type="spellStart"/>
         <w:r>
           <w:rPr>
@@ -2948,32 +2863,15 @@
         </w:rPr>
         <w:t xml:space="preserve">A lire pour le digital tweens : </w:t>
       </w:r>
-      <w:r>
-        <w:fldChar w:fldCharType="begin"/>
-      </w:r>
-      <w:r>
-        <w:rPr>
-          <w:lang w:val="en-US"/>
-        </w:rPr>
-        <w:instrText xml:space="preserve"> HYPERLINK "https://towardsdatascience.com/production-planning-and-resource-management-of-manufacturing-systems-in-python-5458e9c04183" </w:instrText>
-      </w:r>
-      <w:r>
-        <w:fldChar w:fldCharType="separate"/>
-      </w:r>
-      <w:r>
-        <w:rPr>
-          <w:rStyle w:val="Lienhypertexte"/>
-          <w:lang w:val="en-US"/>
-        </w:rPr>
-        <w:t>Production Planning and Resource Management of Manufacturing Systems in Python | by Will Keefe | Oct, 2021 | Towards Data Science</w:t>
-      </w:r>
-      <w:r>
-        <w:rPr>
-          <w:rStyle w:val="Lienhypertexte"/>
-          <w:lang w:val="en-US"/>
-        </w:rPr>
-        <w:fldChar w:fldCharType="end"/>
-      </w:r>
+      <w:hyperlink r:id="rId22" w:history="1">
+        <w:r>
+          <w:rPr>
+            <w:rStyle w:val="Lienhypertexte"/>
+            <w:lang w:val="en-US"/>
+          </w:rPr>
+          <w:t>Production Planning and Resource Management of Manufacturing Systems in Python | by Will Keefe | Oct, 2021 | Towards Data Science</w:t>
+        </w:r>
+      </w:hyperlink>
     </w:p>
     <w:p>
       <w:pPr>
@@ -3370,7 +3268,7 @@
           <w:lang w:val="en-US"/>
         </w:rPr>
       </w:pPr>
-      <w:hyperlink r:id="rId17" w:history="1">
+      <w:hyperlink r:id="rId23" w:history="1">
         <w:r>
           <w:rPr>
             <w:rStyle w:val="Lienhypertexte"/>
@@ -3386,7 +3284,7 @@
           <w:rStyle w:val="Lienhypertexte"/>
         </w:rPr>
       </w:pPr>
-      <w:hyperlink r:id="rId18" w:history="1">
+      <w:hyperlink r:id="rId24" w:history="1">
         <w:r>
           <w:rPr>
             <w:rStyle w:val="Lienhypertexte"/>
@@ -3412,10 +3310,10 @@
     <w:p>
       <w:pPr>
         <w:rPr>
-          <w:lang w:val="en-US"/>
-        </w:rPr>
-      </w:pPr>
-      <w:hyperlink r:id="rId19" w:history="1">
+          <w:rStyle w:val="Lienhypertexte"/>
+        </w:rPr>
+      </w:pPr>
+      <w:hyperlink r:id="rId25" w:history="1">
         <w:r>
           <w:rPr>
             <w:rStyle w:val="Lienhypertexte"/>
@@ -3444,6 +3342,49 @@
           <w:t>Tutorials</w:t>
         </w:r>
         <w:proofErr w:type="spellEnd"/>
+      </w:hyperlink>
+    </w:p>
+    <w:p>
+      <w:pPr>
+        <w:rPr>
+          <w:rStyle w:val="Lienhypertexte"/>
+        </w:rPr>
+      </w:pPr>
+    </w:p>
+    <w:p>
+      <w:pPr>
+        <w:rPr>
+          <w:lang w:val="en-US"/>
+        </w:rPr>
+      </w:pPr>
+      <w:r>
+        <w:rPr>
+          <w:lang w:val="en-US"/>
+        </w:rPr>
+        <w:t xml:space="preserve">Use GPU in </w:t>
+      </w:r>
+      <w:proofErr w:type="gramStart"/>
+      <w:r>
+        <w:rPr>
+          <w:lang w:val="en-US"/>
+        </w:rPr>
+        <w:t>colab :</w:t>
+      </w:r>
+      <w:proofErr w:type="gramEnd"/>
+      <w:r>
+        <w:rPr>
+          <w:lang w:val="en-US"/>
+        </w:rPr>
+        <w:t xml:space="preserve"> </w:t>
+      </w:r>
+      <w:hyperlink r:id="rId26" w:history="1">
+        <w:r>
+          <w:rPr>
+            <w:rStyle w:val="Lienhypertexte"/>
+            <w:lang w:val="en-US"/>
+          </w:rPr>
+          <w:t>Getting the Most Out of Your Google Colab (Tutorial) | by Ori Bar-El | Medium</w:t>
+        </w:r>
       </w:hyperlink>
     </w:p>
     <w:sectPr>

</xml_diff>